<commit_message>
made changes to trace procedures and added a trace file for testing.
</commit_message>
<xml_diff>
--- a/doc/Trace Procedures.docx
+++ b/doc/Trace Procedures.docx
@@ -259,6 +259,910 @@
           <w:sz w:val="20"/>
           <w:szCs w:val="20"/>
         </w:rPr>
+        <w:t>MESI – Stays S</w:t>
+      </w:r>
+    </w:p>
+    <w:p>
+      <w:pPr>
+        <w:pStyle w:val="ListParagraph"/>
+        <w:numPr>
+          <w:ilvl w:val="4"/>
+          <w:numId w:val="1"/>
+        </w:numPr>
+        <w:shd w:val="clear" w:color="auto" w:fill="FFFFFF"/>
+        <w:spacing w:after="0" w:line="240" w:lineRule="auto"/>
+        <w:rPr>
+          <w:rFonts w:asciiTheme="minorBidi" w:eastAsia="Times New Roman" w:hAnsiTheme="minorBidi"/>
+          <w:color w:val="333333"/>
+          <w:sz w:val="20"/>
+          <w:szCs w:val="20"/>
+        </w:rPr>
+      </w:pPr>
+      <w:r>
+        <w:rPr>
+          <w:rFonts w:asciiTheme="minorBidi" w:eastAsia="Times New Roman" w:hAnsiTheme="minorBidi"/>
+          <w:color w:val="333333"/>
+          <w:sz w:val="20"/>
+          <w:szCs w:val="20"/>
+        </w:rPr>
+        <w:t>Pass data to L1 Data</w:t>
+      </w:r>
+    </w:p>
+    <w:p>
+      <w:pPr>
+        <w:pStyle w:val="ListParagraph"/>
+        <w:numPr>
+          <w:ilvl w:val="2"/>
+          <w:numId w:val="1"/>
+        </w:numPr>
+        <w:shd w:val="clear" w:color="auto" w:fill="FFFFFF"/>
+        <w:spacing w:after="0" w:line="240" w:lineRule="auto"/>
+        <w:rPr>
+          <w:rFonts w:asciiTheme="minorBidi" w:eastAsia="Times New Roman" w:hAnsiTheme="minorBidi"/>
+          <w:color w:val="333333"/>
+          <w:sz w:val="20"/>
+          <w:szCs w:val="20"/>
+        </w:rPr>
+      </w:pPr>
+      <w:r>
+        <w:rPr>
+          <w:rFonts w:asciiTheme="minorBidi" w:eastAsia="Times New Roman" w:hAnsiTheme="minorBidi"/>
+          <w:color w:val="333333"/>
+          <w:sz w:val="20"/>
+          <w:szCs w:val="20"/>
+        </w:rPr>
+        <w:t>Invalid</w:t>
+      </w:r>
+    </w:p>
+    <w:p>
+      <w:pPr>
+        <w:pStyle w:val="ListParagraph"/>
+        <w:numPr>
+          <w:ilvl w:val="3"/>
+          <w:numId w:val="1"/>
+        </w:numPr>
+        <w:shd w:val="clear" w:color="auto" w:fill="FFFFFF"/>
+        <w:spacing w:after="0" w:line="240" w:lineRule="auto"/>
+        <w:rPr>
+          <w:rFonts w:asciiTheme="minorBidi" w:eastAsia="Times New Roman" w:hAnsiTheme="minorBidi"/>
+          <w:color w:val="333333"/>
+          <w:sz w:val="20"/>
+          <w:szCs w:val="20"/>
+        </w:rPr>
+      </w:pPr>
+      <w:r>
+        <w:rPr>
+          <w:rFonts w:asciiTheme="minorBidi" w:eastAsia="Times New Roman" w:hAnsiTheme="minorBidi"/>
+          <w:color w:val="333333"/>
+          <w:sz w:val="20"/>
+          <w:szCs w:val="20"/>
+        </w:rPr>
+        <w:t>HIT</w:t>
+      </w:r>
+    </w:p>
+    <w:p>
+      <w:pPr>
+        <w:pStyle w:val="ListParagraph"/>
+        <w:numPr>
+          <w:ilvl w:val="4"/>
+          <w:numId w:val="1"/>
+        </w:numPr>
+        <w:shd w:val="clear" w:color="auto" w:fill="FFFFFF"/>
+        <w:spacing w:after="0" w:line="240" w:lineRule="auto"/>
+        <w:rPr>
+          <w:rFonts w:asciiTheme="minorBidi" w:eastAsia="Times New Roman" w:hAnsiTheme="minorBidi"/>
+          <w:color w:val="333333"/>
+          <w:sz w:val="20"/>
+          <w:szCs w:val="20"/>
+        </w:rPr>
+      </w:pPr>
+      <w:r>
+        <w:rPr>
+          <w:rFonts w:asciiTheme="minorBidi" w:eastAsia="Times New Roman" w:hAnsiTheme="minorBidi"/>
+          <w:color w:val="333333"/>
+          <w:sz w:val="20"/>
+          <w:szCs w:val="20"/>
+        </w:rPr>
+        <w:t xml:space="preserve">MESI </w:t>
+      </w:r>
+      <w:r>
+        <w:rPr>
+          <w:rFonts w:asciiTheme="minorBidi" w:eastAsia="Times New Roman" w:hAnsiTheme="minorBidi"/>
+          <w:color w:val="333333"/>
+          <w:sz w:val="20"/>
+          <w:szCs w:val="20"/>
+        </w:rPr>
+        <w:t>–</w:t>
+      </w:r>
+      <w:r>
+        <w:rPr>
+          <w:rFonts w:asciiTheme="minorBidi" w:eastAsia="Times New Roman" w:hAnsiTheme="minorBidi"/>
+          <w:color w:val="333333"/>
+          <w:sz w:val="20"/>
+          <w:szCs w:val="20"/>
+        </w:rPr>
+        <w:t xml:space="preserve"> S</w:t>
+      </w:r>
+    </w:p>
+    <w:p>
+      <w:pPr>
+        <w:pStyle w:val="ListParagraph"/>
+        <w:numPr>
+          <w:ilvl w:val="5"/>
+          <w:numId w:val="1"/>
+        </w:numPr>
+        <w:shd w:val="clear" w:color="auto" w:fill="FFFFFF"/>
+        <w:spacing w:after="0" w:line="240" w:lineRule="auto"/>
+        <w:rPr>
+          <w:rFonts w:asciiTheme="minorBidi" w:eastAsia="Times New Roman" w:hAnsiTheme="minorBidi"/>
+          <w:color w:val="333333"/>
+          <w:sz w:val="20"/>
+          <w:szCs w:val="20"/>
+        </w:rPr>
+      </w:pPr>
+      <w:r>
+        <w:rPr>
+          <w:rFonts w:asciiTheme="minorBidi" w:eastAsia="Times New Roman" w:hAnsiTheme="minorBidi"/>
+          <w:color w:val="333333"/>
+          <w:sz w:val="20"/>
+          <w:szCs w:val="20"/>
+        </w:rPr>
+        <w:t>Get data from shared bus</w:t>
+      </w:r>
+    </w:p>
+    <w:p>
+      <w:pPr>
+        <w:pStyle w:val="ListParagraph"/>
+        <w:numPr>
+          <w:ilvl w:val="3"/>
+          <w:numId w:val="1"/>
+        </w:numPr>
+        <w:shd w:val="clear" w:color="auto" w:fill="FFFFFF"/>
+        <w:spacing w:after="0" w:line="240" w:lineRule="auto"/>
+        <w:rPr>
+          <w:rFonts w:asciiTheme="minorBidi" w:eastAsia="Times New Roman" w:hAnsiTheme="minorBidi"/>
+          <w:color w:val="333333"/>
+          <w:sz w:val="20"/>
+          <w:szCs w:val="20"/>
+        </w:rPr>
+      </w:pPr>
+      <w:r>
+        <w:rPr>
+          <w:rFonts w:asciiTheme="minorBidi" w:eastAsia="Times New Roman" w:hAnsiTheme="minorBidi"/>
+          <w:color w:val="333333"/>
+          <w:sz w:val="20"/>
+          <w:szCs w:val="20"/>
+        </w:rPr>
+        <w:t>MISS (HIT')</w:t>
+      </w:r>
+    </w:p>
+    <w:p>
+      <w:pPr>
+        <w:pStyle w:val="ListParagraph"/>
+        <w:numPr>
+          <w:ilvl w:val="4"/>
+          <w:numId w:val="1"/>
+        </w:numPr>
+        <w:shd w:val="clear" w:color="auto" w:fill="FFFFFF"/>
+        <w:spacing w:after="0" w:line="240" w:lineRule="auto"/>
+        <w:rPr>
+          <w:rFonts w:asciiTheme="minorBidi" w:eastAsia="Times New Roman" w:hAnsiTheme="minorBidi"/>
+          <w:color w:val="333333"/>
+          <w:sz w:val="20"/>
+          <w:szCs w:val="20"/>
+        </w:rPr>
+      </w:pPr>
+      <w:r>
+        <w:rPr>
+          <w:rFonts w:asciiTheme="minorBidi" w:eastAsia="Times New Roman" w:hAnsiTheme="minorBidi"/>
+          <w:color w:val="333333"/>
+          <w:sz w:val="20"/>
+          <w:szCs w:val="20"/>
+        </w:rPr>
+        <w:t xml:space="preserve">MESI </w:t>
+      </w:r>
+      <w:r>
+        <w:rPr>
+          <w:rFonts w:asciiTheme="minorBidi" w:eastAsia="Times New Roman" w:hAnsiTheme="minorBidi"/>
+          <w:color w:val="333333"/>
+          <w:sz w:val="20"/>
+          <w:szCs w:val="20"/>
+        </w:rPr>
+        <w:t>–</w:t>
+      </w:r>
+      <w:r>
+        <w:rPr>
+          <w:rFonts w:asciiTheme="minorBidi" w:eastAsia="Times New Roman" w:hAnsiTheme="minorBidi"/>
+          <w:color w:val="333333"/>
+          <w:sz w:val="20"/>
+          <w:szCs w:val="20"/>
+        </w:rPr>
+        <w:t xml:space="preserve"> E</w:t>
+      </w:r>
+    </w:p>
+    <w:p>
+      <w:pPr>
+        <w:pStyle w:val="ListParagraph"/>
+        <w:numPr>
+          <w:ilvl w:val="5"/>
+          <w:numId w:val="1"/>
+        </w:numPr>
+        <w:shd w:val="clear" w:color="auto" w:fill="FFFFFF"/>
+        <w:spacing w:after="0" w:line="240" w:lineRule="auto"/>
+        <w:rPr>
+          <w:rFonts w:asciiTheme="minorBidi" w:eastAsia="Times New Roman" w:hAnsiTheme="minorBidi"/>
+          <w:color w:val="333333"/>
+          <w:sz w:val="20"/>
+          <w:szCs w:val="20"/>
+        </w:rPr>
+      </w:pPr>
+      <w:r>
+        <w:rPr>
+          <w:rFonts w:asciiTheme="minorBidi" w:eastAsia="Times New Roman" w:hAnsiTheme="minorBidi"/>
+          <w:color w:val="333333"/>
+          <w:sz w:val="20"/>
+          <w:szCs w:val="20"/>
+        </w:rPr>
+        <w:t>Get data from shared bus</w:t>
+      </w:r>
+      <w:r>
+        <w:rPr>
+          <w:rFonts w:asciiTheme="minorBidi" w:eastAsia="Times New Roman" w:hAnsiTheme="minorBidi"/>
+          <w:color w:val="333333"/>
+          <w:sz w:val="20"/>
+          <w:szCs w:val="20"/>
+        </w:rPr>
+        <w:t xml:space="preserve"> as RFO</w:t>
+      </w:r>
+    </w:p>
+    <w:p>
+      <w:pPr>
+        <w:pStyle w:val="ListParagraph"/>
+        <w:numPr>
+          <w:ilvl w:val="1"/>
+          <w:numId w:val="1"/>
+        </w:numPr>
+        <w:shd w:val="clear" w:color="auto" w:fill="FFFFFF"/>
+        <w:spacing w:after="0" w:line="240" w:lineRule="auto"/>
+        <w:rPr>
+          <w:rFonts w:asciiTheme="minorBidi" w:eastAsia="Times New Roman" w:hAnsiTheme="minorBidi"/>
+          <w:color w:val="333333"/>
+          <w:sz w:val="20"/>
+          <w:szCs w:val="20"/>
+        </w:rPr>
+      </w:pPr>
+      <w:r>
+        <w:rPr>
+          <w:rFonts w:asciiTheme="minorBidi" w:eastAsia="Times New Roman" w:hAnsiTheme="minorBidi"/>
+          <w:color w:val="333333"/>
+          <w:sz w:val="20"/>
+          <w:szCs w:val="20"/>
+        </w:rPr>
+        <w:t>Miss</w:t>
+      </w:r>
+    </w:p>
+    <w:p>
+      <w:pPr>
+        <w:pStyle w:val="ListParagraph"/>
+        <w:numPr>
+          <w:ilvl w:val="2"/>
+          <w:numId w:val="1"/>
+        </w:numPr>
+        <w:shd w:val="clear" w:color="auto" w:fill="FFFFFF"/>
+        <w:spacing w:after="0" w:line="240" w:lineRule="auto"/>
+        <w:rPr>
+          <w:rFonts w:asciiTheme="minorBidi" w:eastAsia="Times New Roman" w:hAnsiTheme="minorBidi"/>
+          <w:color w:val="333333"/>
+          <w:sz w:val="20"/>
+          <w:szCs w:val="20"/>
+        </w:rPr>
+      </w:pPr>
+      <w:r>
+        <w:rPr>
+          <w:rFonts w:asciiTheme="minorBidi" w:eastAsia="Times New Roman" w:hAnsiTheme="minorBidi"/>
+          <w:color w:val="333333"/>
+          <w:sz w:val="20"/>
+          <w:szCs w:val="20"/>
+        </w:rPr>
+        <w:t>HIT from other processor</w:t>
+      </w:r>
+    </w:p>
+    <w:p>
+      <w:pPr>
+        <w:pStyle w:val="ListParagraph"/>
+        <w:numPr>
+          <w:ilvl w:val="3"/>
+          <w:numId w:val="1"/>
+        </w:numPr>
+        <w:shd w:val="clear" w:color="auto" w:fill="FFFFFF"/>
+        <w:spacing w:after="0" w:line="240" w:lineRule="auto"/>
+        <w:rPr>
+          <w:rFonts w:asciiTheme="minorBidi" w:eastAsia="Times New Roman" w:hAnsiTheme="minorBidi"/>
+          <w:color w:val="333333"/>
+          <w:sz w:val="20"/>
+          <w:szCs w:val="20"/>
+        </w:rPr>
+      </w:pPr>
+      <w:r>
+        <w:rPr>
+          <w:rFonts w:asciiTheme="minorBidi" w:eastAsia="Times New Roman" w:hAnsiTheme="minorBidi"/>
+          <w:color w:val="333333"/>
+          <w:sz w:val="20"/>
+          <w:szCs w:val="20"/>
+        </w:rPr>
+        <w:t>MESI – E</w:t>
+      </w:r>
+    </w:p>
+    <w:p>
+      <w:pPr>
+        <w:pStyle w:val="ListParagraph"/>
+        <w:numPr>
+          <w:ilvl w:val="3"/>
+          <w:numId w:val="1"/>
+        </w:numPr>
+        <w:shd w:val="clear" w:color="auto" w:fill="FFFFFF"/>
+        <w:spacing w:after="0" w:line="240" w:lineRule="auto"/>
+        <w:rPr>
+          <w:rFonts w:asciiTheme="minorBidi" w:eastAsia="Times New Roman" w:hAnsiTheme="minorBidi"/>
+          <w:color w:val="333333"/>
+          <w:sz w:val="20"/>
+          <w:szCs w:val="20"/>
+        </w:rPr>
+      </w:pPr>
+      <w:r>
+        <w:rPr>
+          <w:rFonts w:asciiTheme="minorBidi" w:eastAsia="Times New Roman" w:hAnsiTheme="minorBidi"/>
+          <w:color w:val="333333"/>
+          <w:sz w:val="20"/>
+          <w:szCs w:val="20"/>
+        </w:rPr>
+        <w:t>Read data from shared bus</w:t>
+      </w:r>
+    </w:p>
+    <w:p>
+      <w:pPr>
+        <w:pStyle w:val="ListParagraph"/>
+        <w:numPr>
+          <w:ilvl w:val="3"/>
+          <w:numId w:val="1"/>
+        </w:numPr>
+        <w:shd w:val="clear" w:color="auto" w:fill="FFFFFF"/>
+        <w:spacing w:after="0" w:line="240" w:lineRule="auto"/>
+        <w:rPr>
+          <w:rFonts w:asciiTheme="minorBidi" w:eastAsia="Times New Roman" w:hAnsiTheme="minorBidi"/>
+          <w:color w:val="333333"/>
+          <w:sz w:val="20"/>
+          <w:szCs w:val="20"/>
+        </w:rPr>
+      </w:pPr>
+      <w:r>
+        <w:rPr>
+          <w:rFonts w:asciiTheme="minorBidi" w:eastAsia="Times New Roman" w:hAnsiTheme="minorBidi"/>
+          <w:color w:val="333333"/>
+          <w:sz w:val="20"/>
+          <w:szCs w:val="20"/>
+        </w:rPr>
+        <w:t>Place in L2</w:t>
+      </w:r>
+    </w:p>
+    <w:p>
+      <w:pPr>
+        <w:pStyle w:val="ListParagraph"/>
+        <w:numPr>
+          <w:ilvl w:val="3"/>
+          <w:numId w:val="1"/>
+        </w:numPr>
+        <w:shd w:val="clear" w:color="auto" w:fill="FFFFFF"/>
+        <w:spacing w:after="0" w:line="240" w:lineRule="auto"/>
+        <w:rPr>
+          <w:rFonts w:asciiTheme="minorBidi" w:eastAsia="Times New Roman" w:hAnsiTheme="minorBidi"/>
+          <w:color w:val="333333"/>
+          <w:sz w:val="20"/>
+          <w:szCs w:val="20"/>
+        </w:rPr>
+      </w:pPr>
+      <w:r>
+        <w:rPr>
+          <w:rFonts w:asciiTheme="minorBidi" w:eastAsia="Times New Roman" w:hAnsiTheme="minorBidi"/>
+          <w:color w:val="333333"/>
+          <w:sz w:val="20"/>
+          <w:szCs w:val="20"/>
+        </w:rPr>
+        <w:t>Pass to L1 Data. </w:t>
+      </w:r>
+    </w:p>
+    <w:p>
+      <w:pPr>
+        <w:pStyle w:val="ListParagraph"/>
+        <w:numPr>
+          <w:ilvl w:val="2"/>
+          <w:numId w:val="1"/>
+        </w:numPr>
+        <w:shd w:val="clear" w:color="auto" w:fill="FFFFFF"/>
+        <w:spacing w:after="0" w:line="240" w:lineRule="auto"/>
+        <w:rPr>
+          <w:rFonts w:asciiTheme="minorBidi" w:eastAsia="Times New Roman" w:hAnsiTheme="minorBidi"/>
+          <w:color w:val="333333"/>
+          <w:sz w:val="20"/>
+          <w:szCs w:val="20"/>
+        </w:rPr>
+      </w:pPr>
+      <w:r>
+        <w:rPr>
+          <w:rFonts w:asciiTheme="minorBidi" w:eastAsia="Times New Roman" w:hAnsiTheme="minorBidi"/>
+          <w:color w:val="333333"/>
+          <w:sz w:val="20"/>
+          <w:szCs w:val="20"/>
+        </w:rPr>
+        <w:t>MISS from other processor</w:t>
+      </w:r>
+    </w:p>
+    <w:p>
+      <w:pPr>
+        <w:pStyle w:val="ListParagraph"/>
+        <w:numPr>
+          <w:ilvl w:val="3"/>
+          <w:numId w:val="1"/>
+        </w:numPr>
+        <w:shd w:val="clear" w:color="auto" w:fill="FFFFFF"/>
+        <w:spacing w:after="0" w:line="240" w:lineRule="auto"/>
+        <w:rPr>
+          <w:rFonts w:asciiTheme="minorBidi" w:eastAsia="Times New Roman" w:hAnsiTheme="minorBidi"/>
+          <w:color w:val="333333"/>
+          <w:sz w:val="20"/>
+          <w:szCs w:val="20"/>
+        </w:rPr>
+      </w:pPr>
+      <w:r>
+        <w:rPr>
+          <w:rFonts w:asciiTheme="minorBidi" w:eastAsia="Times New Roman" w:hAnsiTheme="minorBidi"/>
+          <w:color w:val="333333"/>
+          <w:sz w:val="20"/>
+          <w:szCs w:val="20"/>
+        </w:rPr>
+        <w:t>MESI - E</w:t>
+      </w:r>
+    </w:p>
+    <w:p>
+      <w:pPr>
+        <w:pStyle w:val="ListParagraph"/>
+        <w:numPr>
+          <w:ilvl w:val="3"/>
+          <w:numId w:val="1"/>
+        </w:numPr>
+        <w:shd w:val="clear" w:color="auto" w:fill="FFFFFF"/>
+        <w:spacing w:after="0" w:line="240" w:lineRule="auto"/>
+        <w:rPr>
+          <w:rFonts w:asciiTheme="minorBidi" w:eastAsia="Times New Roman" w:hAnsiTheme="minorBidi"/>
+          <w:color w:val="333333"/>
+          <w:sz w:val="20"/>
+          <w:szCs w:val="20"/>
+        </w:rPr>
+      </w:pPr>
+      <w:r>
+        <w:rPr>
+          <w:rFonts w:asciiTheme="minorBidi" w:eastAsia="Times New Roman" w:hAnsiTheme="minorBidi"/>
+          <w:color w:val="333333"/>
+          <w:sz w:val="20"/>
+          <w:szCs w:val="20"/>
+        </w:rPr>
+        <w:t>Read data from shared bus as RFO</w:t>
+      </w:r>
+    </w:p>
+    <w:p>
+      <w:pPr>
+        <w:pStyle w:val="ListParagraph"/>
+        <w:numPr>
+          <w:ilvl w:val="3"/>
+          <w:numId w:val="1"/>
+        </w:numPr>
+        <w:shd w:val="clear" w:color="auto" w:fill="FFFFFF"/>
+        <w:spacing w:after="0" w:line="240" w:lineRule="auto"/>
+        <w:rPr>
+          <w:rFonts w:asciiTheme="minorBidi" w:eastAsia="Times New Roman" w:hAnsiTheme="minorBidi"/>
+          <w:color w:val="333333"/>
+          <w:sz w:val="20"/>
+          <w:szCs w:val="20"/>
+        </w:rPr>
+      </w:pPr>
+      <w:r>
+        <w:rPr>
+          <w:rFonts w:asciiTheme="minorBidi" w:eastAsia="Times New Roman" w:hAnsiTheme="minorBidi"/>
+          <w:color w:val="333333"/>
+          <w:sz w:val="20"/>
+          <w:szCs w:val="20"/>
+        </w:rPr>
+        <w:t>Place in L2</w:t>
+      </w:r>
+    </w:p>
+    <w:p>
+      <w:pPr>
+        <w:pStyle w:val="ListParagraph"/>
+        <w:shd w:val="clear" w:color="auto" w:fill="FFFFFF"/>
+        <w:spacing w:after="0" w:line="240" w:lineRule="auto"/>
+        <w:ind w:left="1080"/>
+        <w:rPr>
+          <w:rFonts w:asciiTheme="minorBidi" w:eastAsia="Times New Roman" w:hAnsiTheme="minorBidi"/>
+          <w:color w:val="333333"/>
+          <w:sz w:val="20"/>
+          <w:szCs w:val="20"/>
+        </w:rPr>
+      </w:pPr>
+    </w:p>
+    <w:p>
+      <w:pPr>
+        <w:numPr>
+          <w:ilvl w:val="0"/>
+          <w:numId w:val="1"/>
+        </w:numPr>
+        <w:shd w:val="clear" w:color="auto" w:fill="FFFFFF"/>
+        <w:spacing w:after="0" w:line="240" w:lineRule="auto"/>
+        <w:rPr>
+          <w:rFonts w:asciiTheme="minorBidi" w:eastAsia="Times New Roman" w:hAnsiTheme="minorBidi"/>
+          <w:color w:val="333333"/>
+          <w:sz w:val="20"/>
+          <w:szCs w:val="20"/>
+        </w:rPr>
+      </w:pPr>
+      <w:r>
+        <w:rPr>
+          <w:rFonts w:asciiTheme="minorBidi" w:eastAsia="Times New Roman" w:hAnsiTheme="minorBidi"/>
+          <w:color w:val="333333"/>
+          <w:sz w:val="20"/>
+          <w:szCs w:val="20"/>
+        </w:rPr>
+        <w:t>Write request from L1 data</w:t>
+      </w:r>
+      <w:r>
+        <w:rPr>
+          <w:rFonts w:asciiTheme="minorBidi" w:eastAsia="Times New Roman" w:hAnsiTheme="minorBidi"/>
+          <w:color w:val="333333"/>
+          <w:sz w:val="20"/>
+          <w:szCs w:val="20"/>
+        </w:rPr>
+        <w:t> </w:t>
+      </w:r>
+    </w:p>
+    <w:p>
+      <w:pPr>
+        <w:numPr>
+          <w:ilvl w:val="1"/>
+          <w:numId w:val="1"/>
+        </w:numPr>
+        <w:shd w:val="clear" w:color="auto" w:fill="FFFFFF"/>
+        <w:spacing w:after="0" w:line="240" w:lineRule="auto"/>
+        <w:rPr>
+          <w:rFonts w:asciiTheme="minorBidi" w:eastAsia="Times New Roman" w:hAnsiTheme="minorBidi"/>
+          <w:color w:val="333333"/>
+          <w:sz w:val="20"/>
+          <w:szCs w:val="20"/>
+        </w:rPr>
+      </w:pPr>
+      <w:r>
+        <w:rPr>
+          <w:rFonts w:asciiTheme="minorBidi" w:eastAsia="Times New Roman" w:hAnsiTheme="minorBidi"/>
+          <w:color w:val="333333"/>
+          <w:sz w:val="20"/>
+          <w:szCs w:val="20"/>
+        </w:rPr>
+        <w:t>Hit</w:t>
+      </w:r>
+    </w:p>
+    <w:p>
+      <w:pPr>
+        <w:numPr>
+          <w:ilvl w:val="2"/>
+          <w:numId w:val="1"/>
+        </w:numPr>
+        <w:shd w:val="clear" w:color="auto" w:fill="FFFFFF"/>
+        <w:spacing w:after="0" w:line="240" w:lineRule="auto"/>
+        <w:rPr>
+          <w:rFonts w:asciiTheme="minorBidi" w:eastAsia="Times New Roman" w:hAnsiTheme="minorBidi"/>
+          <w:color w:val="333333"/>
+          <w:sz w:val="20"/>
+          <w:szCs w:val="20"/>
+        </w:rPr>
+      </w:pPr>
+      <w:r>
+        <w:rPr>
+          <w:rFonts w:asciiTheme="minorBidi" w:eastAsia="Times New Roman" w:hAnsiTheme="minorBidi"/>
+          <w:color w:val="333333"/>
+          <w:sz w:val="20"/>
+          <w:szCs w:val="20"/>
+        </w:rPr>
+        <w:t>Modified</w:t>
+      </w:r>
+    </w:p>
+    <w:p>
+      <w:pPr>
+        <w:numPr>
+          <w:ilvl w:val="3"/>
+          <w:numId w:val="1"/>
+        </w:numPr>
+        <w:shd w:val="clear" w:color="auto" w:fill="FFFFFF"/>
+        <w:spacing w:after="0" w:line="240" w:lineRule="auto"/>
+        <w:rPr>
+          <w:rFonts w:asciiTheme="minorBidi" w:eastAsia="Times New Roman" w:hAnsiTheme="minorBidi"/>
+          <w:color w:val="333333"/>
+          <w:sz w:val="20"/>
+          <w:szCs w:val="20"/>
+        </w:rPr>
+      </w:pPr>
+      <w:r>
+        <w:rPr>
+          <w:rFonts w:asciiTheme="minorBidi" w:eastAsia="Times New Roman" w:hAnsiTheme="minorBidi"/>
+          <w:color w:val="333333"/>
+          <w:sz w:val="20"/>
+          <w:szCs w:val="20"/>
+        </w:rPr>
+        <w:t>MESI – Stays M</w:t>
+      </w:r>
+    </w:p>
+    <w:p>
+      <w:pPr>
+        <w:numPr>
+          <w:ilvl w:val="3"/>
+          <w:numId w:val="1"/>
+        </w:numPr>
+        <w:shd w:val="clear" w:color="auto" w:fill="FFFFFF"/>
+        <w:spacing w:after="0" w:line="240" w:lineRule="auto"/>
+        <w:rPr>
+          <w:rFonts w:asciiTheme="minorBidi" w:eastAsia="Times New Roman" w:hAnsiTheme="minorBidi"/>
+          <w:color w:val="333333"/>
+          <w:sz w:val="20"/>
+          <w:szCs w:val="20"/>
+        </w:rPr>
+      </w:pPr>
+      <w:r>
+        <w:rPr>
+          <w:rFonts w:asciiTheme="minorBidi" w:eastAsia="Times New Roman" w:hAnsiTheme="minorBidi"/>
+          <w:color w:val="333333"/>
+          <w:sz w:val="20"/>
+          <w:szCs w:val="20"/>
+        </w:rPr>
+        <w:t>Write to L2 cache</w:t>
+      </w:r>
+    </w:p>
+    <w:p>
+      <w:pPr>
+        <w:numPr>
+          <w:ilvl w:val="2"/>
+          <w:numId w:val="1"/>
+        </w:numPr>
+        <w:shd w:val="clear" w:color="auto" w:fill="FFFFFF"/>
+        <w:spacing w:after="0" w:line="240" w:lineRule="auto"/>
+        <w:rPr>
+          <w:rFonts w:asciiTheme="minorBidi" w:eastAsia="Times New Roman" w:hAnsiTheme="minorBidi"/>
+          <w:color w:val="333333"/>
+          <w:sz w:val="20"/>
+          <w:szCs w:val="20"/>
+        </w:rPr>
+      </w:pPr>
+      <w:r>
+        <w:rPr>
+          <w:rFonts w:asciiTheme="minorBidi" w:eastAsia="Times New Roman" w:hAnsiTheme="minorBidi"/>
+          <w:color w:val="333333"/>
+          <w:sz w:val="20"/>
+          <w:szCs w:val="20"/>
+        </w:rPr>
+        <w:t>Exclusive</w:t>
+      </w:r>
+    </w:p>
+    <w:p>
+      <w:pPr>
+        <w:numPr>
+          <w:ilvl w:val="3"/>
+          <w:numId w:val="1"/>
+        </w:numPr>
+        <w:shd w:val="clear" w:color="auto" w:fill="FFFFFF"/>
+        <w:spacing w:after="0" w:line="240" w:lineRule="auto"/>
+        <w:rPr>
+          <w:rFonts w:asciiTheme="minorBidi" w:eastAsia="Times New Roman" w:hAnsiTheme="minorBidi"/>
+          <w:color w:val="333333"/>
+          <w:sz w:val="20"/>
+          <w:szCs w:val="20"/>
+        </w:rPr>
+      </w:pPr>
+      <w:r>
+        <w:rPr>
+          <w:rFonts w:asciiTheme="minorBidi" w:eastAsia="Times New Roman" w:hAnsiTheme="minorBidi"/>
+          <w:color w:val="333333"/>
+          <w:sz w:val="20"/>
+          <w:szCs w:val="20"/>
+        </w:rPr>
+        <w:t xml:space="preserve">MESI – </w:t>
+      </w:r>
+      <w:r>
+        <w:rPr>
+          <w:rFonts w:asciiTheme="minorBidi" w:eastAsia="Times New Roman" w:hAnsiTheme="minorBidi"/>
+          <w:color w:val="333333"/>
+          <w:sz w:val="20"/>
+          <w:szCs w:val="20"/>
+        </w:rPr>
+        <w:t>M</w:t>
+      </w:r>
+    </w:p>
+    <w:p>
+      <w:pPr>
+        <w:numPr>
+          <w:ilvl w:val="3"/>
+          <w:numId w:val="1"/>
+        </w:numPr>
+        <w:shd w:val="clear" w:color="auto" w:fill="FFFFFF"/>
+        <w:spacing w:after="0" w:line="240" w:lineRule="auto"/>
+        <w:rPr>
+          <w:rFonts w:asciiTheme="minorBidi" w:eastAsia="Times New Roman" w:hAnsiTheme="minorBidi"/>
+          <w:color w:val="333333"/>
+          <w:sz w:val="20"/>
+          <w:szCs w:val="20"/>
+        </w:rPr>
+      </w:pPr>
+      <w:r>
+        <w:rPr>
+          <w:rFonts w:asciiTheme="minorBidi" w:eastAsia="Times New Roman" w:hAnsiTheme="minorBidi"/>
+          <w:color w:val="333333"/>
+          <w:sz w:val="20"/>
+          <w:szCs w:val="20"/>
+        </w:rPr>
+        <w:t>Write to L2 cache</w:t>
+      </w:r>
+    </w:p>
+    <w:p>
+      <w:pPr>
+        <w:numPr>
+          <w:ilvl w:val="2"/>
+          <w:numId w:val="1"/>
+        </w:numPr>
+        <w:shd w:val="clear" w:color="auto" w:fill="FFFFFF"/>
+        <w:spacing w:after="0" w:line="240" w:lineRule="auto"/>
+        <w:rPr>
+          <w:rFonts w:asciiTheme="minorBidi" w:eastAsia="Times New Roman" w:hAnsiTheme="minorBidi"/>
+          <w:color w:val="333333"/>
+          <w:sz w:val="20"/>
+          <w:szCs w:val="20"/>
+        </w:rPr>
+      </w:pPr>
+      <w:r>
+        <w:rPr>
+          <w:rFonts w:asciiTheme="minorBidi" w:eastAsia="Times New Roman" w:hAnsiTheme="minorBidi"/>
+          <w:color w:val="333333"/>
+          <w:sz w:val="20"/>
+          <w:szCs w:val="20"/>
+        </w:rPr>
+        <w:t>Shared</w:t>
+      </w:r>
+      <w:r>
+        <w:rPr>
+          <w:rFonts w:asciiTheme="minorBidi" w:eastAsia="Times New Roman" w:hAnsiTheme="minorBidi"/>
+          <w:color w:val="333333"/>
+          <w:sz w:val="20"/>
+          <w:szCs w:val="20"/>
+        </w:rPr>
+        <w:t> </w:t>
+      </w:r>
+    </w:p>
+    <w:p>
+      <w:pPr>
+        <w:numPr>
+          <w:ilvl w:val="3"/>
+          <w:numId w:val="1"/>
+        </w:numPr>
+        <w:shd w:val="clear" w:color="auto" w:fill="FFFFFF"/>
+        <w:spacing w:after="0" w:line="240" w:lineRule="auto"/>
+        <w:rPr>
+          <w:rFonts w:asciiTheme="minorBidi" w:eastAsia="Times New Roman" w:hAnsiTheme="minorBidi"/>
+          <w:color w:val="333333"/>
+          <w:sz w:val="20"/>
+          <w:szCs w:val="20"/>
+        </w:rPr>
+      </w:pPr>
+      <w:r>
+        <w:rPr>
+          <w:rFonts w:asciiTheme="minorBidi" w:eastAsia="Times New Roman" w:hAnsiTheme="minorBidi"/>
+          <w:color w:val="333333"/>
+          <w:sz w:val="20"/>
+          <w:szCs w:val="20"/>
+        </w:rPr>
+        <w:t>MESI – M</w:t>
+      </w:r>
+    </w:p>
+    <w:p>
+      <w:pPr>
+        <w:numPr>
+          <w:ilvl w:val="3"/>
+          <w:numId w:val="1"/>
+        </w:numPr>
+        <w:shd w:val="clear" w:color="auto" w:fill="FFFFFF"/>
+        <w:spacing w:after="0" w:line="240" w:lineRule="auto"/>
+        <w:rPr>
+          <w:rFonts w:asciiTheme="minorBidi" w:eastAsia="Times New Roman" w:hAnsiTheme="minorBidi"/>
+          <w:color w:val="333333"/>
+          <w:sz w:val="20"/>
+          <w:szCs w:val="20"/>
+        </w:rPr>
+      </w:pPr>
+      <w:r>
+        <w:rPr>
+          <w:rFonts w:asciiTheme="minorBidi" w:eastAsia="Times New Roman" w:hAnsiTheme="minorBidi"/>
+          <w:color w:val="333333"/>
+          <w:sz w:val="20"/>
+          <w:szCs w:val="20"/>
+        </w:rPr>
+        <w:t>Read from shared bus with RFO or Invalidate</w:t>
+      </w:r>
+    </w:p>
+    <w:p>
+      <w:pPr>
+        <w:numPr>
+          <w:ilvl w:val="3"/>
+          <w:numId w:val="1"/>
+        </w:numPr>
+        <w:shd w:val="clear" w:color="auto" w:fill="FFFFFF"/>
+        <w:spacing w:after="0" w:line="240" w:lineRule="auto"/>
+        <w:rPr>
+          <w:rFonts w:asciiTheme="minorBidi" w:eastAsia="Times New Roman" w:hAnsiTheme="minorBidi"/>
+          <w:color w:val="333333"/>
+          <w:sz w:val="20"/>
+          <w:szCs w:val="20"/>
+        </w:rPr>
+      </w:pPr>
+      <w:r>
+        <w:rPr>
+          <w:rFonts w:asciiTheme="minorBidi" w:eastAsia="Times New Roman" w:hAnsiTheme="minorBidi"/>
+          <w:color w:val="333333"/>
+          <w:sz w:val="20"/>
+          <w:szCs w:val="20"/>
+        </w:rPr>
+        <w:t>Write to L2 cache</w:t>
+      </w:r>
+    </w:p>
+    <w:p>
+      <w:pPr>
+        <w:numPr>
+          <w:ilvl w:val="2"/>
+          <w:numId w:val="1"/>
+        </w:numPr>
+        <w:shd w:val="clear" w:color="auto" w:fill="FFFFFF"/>
+        <w:spacing w:after="0" w:line="240" w:lineRule="auto"/>
+        <w:rPr>
+          <w:rFonts w:asciiTheme="minorBidi" w:eastAsia="Times New Roman" w:hAnsiTheme="minorBidi"/>
+          <w:color w:val="333333"/>
+          <w:sz w:val="20"/>
+          <w:szCs w:val="20"/>
+        </w:rPr>
+      </w:pPr>
+      <w:r>
+        <w:rPr>
+          <w:rFonts w:asciiTheme="minorBidi" w:eastAsia="Times New Roman" w:hAnsiTheme="minorBidi"/>
+          <w:color w:val="333333"/>
+          <w:sz w:val="20"/>
+          <w:szCs w:val="20"/>
+        </w:rPr>
+        <w:t>Invalid</w:t>
+      </w:r>
+    </w:p>
+    <w:p>
+      <w:pPr>
+        <w:numPr>
+          <w:ilvl w:val="3"/>
+          <w:numId w:val="1"/>
+        </w:numPr>
+        <w:shd w:val="clear" w:color="auto" w:fill="FFFFFF"/>
+        <w:spacing w:after="0" w:line="240" w:lineRule="auto"/>
+        <w:rPr>
+          <w:rFonts w:asciiTheme="minorBidi" w:eastAsia="Times New Roman" w:hAnsiTheme="minorBidi"/>
+          <w:color w:val="333333"/>
+          <w:sz w:val="20"/>
+          <w:szCs w:val="20"/>
+        </w:rPr>
+      </w:pPr>
+      <w:r>
+        <w:rPr>
+          <w:rFonts w:asciiTheme="minorBidi" w:eastAsia="Times New Roman" w:hAnsiTheme="minorBidi"/>
+          <w:color w:val="333333"/>
+          <w:sz w:val="20"/>
+          <w:szCs w:val="20"/>
+        </w:rPr>
         <w:t>MESI –</w:t>
       </w:r>
       <w:r>
@@ -268,7 +1172,293 @@
           <w:sz w:val="20"/>
           <w:szCs w:val="20"/>
         </w:rPr>
-        <w:t xml:space="preserve"> Stays S</w:t>
+        <w:t xml:space="preserve"> M</w:t>
+      </w:r>
+    </w:p>
+    <w:p>
+      <w:pPr>
+        <w:numPr>
+          <w:ilvl w:val="3"/>
+          <w:numId w:val="1"/>
+        </w:numPr>
+        <w:shd w:val="clear" w:color="auto" w:fill="FFFFFF"/>
+        <w:spacing w:after="0" w:line="240" w:lineRule="auto"/>
+        <w:rPr>
+          <w:rFonts w:asciiTheme="minorBidi" w:eastAsia="Times New Roman" w:hAnsiTheme="minorBidi"/>
+          <w:color w:val="333333"/>
+          <w:sz w:val="20"/>
+          <w:szCs w:val="20"/>
+        </w:rPr>
+      </w:pPr>
+      <w:r>
+        <w:rPr>
+          <w:rFonts w:asciiTheme="minorBidi" w:eastAsia="Times New Roman" w:hAnsiTheme="minorBidi"/>
+          <w:color w:val="333333"/>
+          <w:sz w:val="20"/>
+          <w:szCs w:val="20"/>
+        </w:rPr>
+        <w:t>Read from shared bus with RFO</w:t>
+      </w:r>
+    </w:p>
+    <w:p>
+      <w:pPr>
+        <w:numPr>
+          <w:ilvl w:val="3"/>
+          <w:numId w:val="1"/>
+        </w:numPr>
+        <w:shd w:val="clear" w:color="auto" w:fill="FFFFFF"/>
+        <w:spacing w:after="0" w:line="240" w:lineRule="auto"/>
+        <w:rPr>
+          <w:rFonts w:asciiTheme="minorBidi" w:eastAsia="Times New Roman" w:hAnsiTheme="minorBidi"/>
+          <w:color w:val="333333"/>
+          <w:sz w:val="20"/>
+          <w:szCs w:val="20"/>
+        </w:rPr>
+      </w:pPr>
+      <w:r>
+        <w:rPr>
+          <w:rFonts w:asciiTheme="minorBidi" w:eastAsia="Times New Roman" w:hAnsiTheme="minorBidi"/>
+          <w:color w:val="333333"/>
+          <w:sz w:val="20"/>
+          <w:szCs w:val="20"/>
+        </w:rPr>
+        <w:t>Write to L2 cache</w:t>
+      </w:r>
+    </w:p>
+    <w:p>
+      <w:pPr>
+        <w:numPr>
+          <w:ilvl w:val="1"/>
+          <w:numId w:val="1"/>
+        </w:numPr>
+        <w:shd w:val="clear" w:color="auto" w:fill="FFFFFF"/>
+        <w:spacing w:after="0" w:line="240" w:lineRule="auto"/>
+        <w:rPr>
+          <w:rFonts w:asciiTheme="minorBidi" w:eastAsia="Times New Roman" w:hAnsiTheme="minorBidi"/>
+          <w:color w:val="333333"/>
+          <w:sz w:val="20"/>
+          <w:szCs w:val="20"/>
+        </w:rPr>
+      </w:pPr>
+      <w:r>
+        <w:rPr>
+          <w:rFonts w:asciiTheme="minorBidi" w:eastAsia="Times New Roman" w:hAnsiTheme="minorBidi"/>
+          <w:color w:val="333333"/>
+          <w:sz w:val="20"/>
+          <w:szCs w:val="20"/>
+        </w:rPr>
+        <w:t>Miss</w:t>
+      </w:r>
+    </w:p>
+    <w:p>
+      <w:pPr>
+        <w:numPr>
+          <w:ilvl w:val="2"/>
+          <w:numId w:val="1"/>
+        </w:numPr>
+        <w:shd w:val="clear" w:color="auto" w:fill="FFFFFF"/>
+        <w:spacing w:after="0" w:line="240" w:lineRule="auto"/>
+        <w:rPr>
+          <w:rFonts w:asciiTheme="minorBidi" w:eastAsia="Times New Roman" w:hAnsiTheme="minorBidi"/>
+          <w:color w:val="333333"/>
+          <w:sz w:val="20"/>
+          <w:szCs w:val="20"/>
+        </w:rPr>
+      </w:pPr>
+      <w:r>
+        <w:rPr>
+          <w:rFonts w:asciiTheme="minorBidi" w:eastAsia="Times New Roman" w:hAnsiTheme="minorBidi"/>
+          <w:color w:val="333333"/>
+          <w:sz w:val="20"/>
+          <w:szCs w:val="20"/>
+        </w:rPr>
+        <w:t>Read from shared bus with RFO</w:t>
+      </w:r>
+      <w:r>
+        <w:rPr>
+          <w:rFonts w:asciiTheme="minorBidi" w:eastAsia="Times New Roman" w:hAnsiTheme="minorBidi"/>
+          <w:color w:val="333333"/>
+          <w:sz w:val="20"/>
+          <w:szCs w:val="20"/>
+        </w:rPr>
+        <w:t xml:space="preserve"> </w:t>
+      </w:r>
+      <w:r>
+        <w:rPr>
+          <w:rFonts w:asciiTheme="minorBidi" w:eastAsia="Times New Roman" w:hAnsiTheme="minorBidi"/>
+          <w:color w:val="FF0000"/>
+          <w:sz w:val="20"/>
+          <w:szCs w:val="20"/>
+        </w:rPr>
+        <w:t>(done for inclusivity?)</w:t>
+      </w:r>
+    </w:p>
+    <w:p>
+      <w:pPr>
+        <w:shd w:val="clear" w:color="auto" w:fill="FFFFFF"/>
+        <w:spacing w:after="0" w:line="240" w:lineRule="auto"/>
+        <w:ind w:left="1080"/>
+        <w:rPr>
+          <w:rFonts w:asciiTheme="minorBidi" w:eastAsia="Times New Roman" w:hAnsiTheme="minorBidi"/>
+          <w:color w:val="333333"/>
+          <w:sz w:val="20"/>
+          <w:szCs w:val="20"/>
+        </w:rPr>
+      </w:pPr>
+    </w:p>
+    <w:p>
+      <w:pPr>
+        <w:numPr>
+          <w:ilvl w:val="0"/>
+          <w:numId w:val="1"/>
+        </w:numPr>
+        <w:shd w:val="clear" w:color="auto" w:fill="FFFFFF"/>
+        <w:spacing w:after="0" w:line="240" w:lineRule="auto"/>
+        <w:rPr>
+          <w:rFonts w:asciiTheme="minorBidi" w:eastAsia="Times New Roman" w:hAnsiTheme="minorBidi"/>
+          <w:color w:val="333333"/>
+          <w:sz w:val="20"/>
+          <w:szCs w:val="20"/>
+        </w:rPr>
+      </w:pPr>
+      <w:r>
+        <w:rPr>
+          <w:rFonts w:asciiTheme="minorBidi" w:eastAsia="Times New Roman" w:hAnsiTheme="minorBidi"/>
+          <w:color w:val="333333"/>
+          <w:sz w:val="20"/>
+          <w:szCs w:val="20"/>
+        </w:rPr>
+        <w:t>Read request from L1 instruction</w:t>
+      </w:r>
+    </w:p>
+    <w:p>
+      <w:pPr>
+        <w:pStyle w:val="ListParagraph"/>
+        <w:numPr>
+          <w:ilvl w:val="1"/>
+          <w:numId w:val="1"/>
+        </w:numPr>
+        <w:shd w:val="clear" w:color="auto" w:fill="FFFFFF"/>
+        <w:spacing w:after="0" w:line="240" w:lineRule="auto"/>
+        <w:rPr>
+          <w:rFonts w:asciiTheme="minorBidi" w:eastAsia="Times New Roman" w:hAnsiTheme="minorBidi"/>
+          <w:color w:val="333333"/>
+          <w:sz w:val="20"/>
+          <w:szCs w:val="20"/>
+        </w:rPr>
+      </w:pPr>
+      <w:r>
+        <w:rPr>
+          <w:rFonts w:asciiTheme="minorBidi" w:eastAsia="Times New Roman" w:hAnsiTheme="minorBidi"/>
+          <w:color w:val="333333"/>
+          <w:sz w:val="20"/>
+          <w:szCs w:val="20"/>
+        </w:rPr>
+        <w:t>Hit</w:t>
+      </w:r>
+    </w:p>
+    <w:p>
+      <w:pPr>
+        <w:pStyle w:val="ListParagraph"/>
+        <w:numPr>
+          <w:ilvl w:val="2"/>
+          <w:numId w:val="1"/>
+        </w:numPr>
+        <w:shd w:val="clear" w:color="auto" w:fill="FFFFFF"/>
+        <w:spacing w:after="0" w:line="240" w:lineRule="auto"/>
+        <w:rPr>
+          <w:rFonts w:asciiTheme="minorBidi" w:eastAsia="Times New Roman" w:hAnsiTheme="minorBidi"/>
+          <w:color w:val="333333"/>
+          <w:sz w:val="20"/>
+          <w:szCs w:val="20"/>
+        </w:rPr>
+      </w:pPr>
+      <w:r>
+        <w:rPr>
+          <w:rFonts w:asciiTheme="minorBidi" w:eastAsia="Times New Roman" w:hAnsiTheme="minorBidi"/>
+          <w:color w:val="333333"/>
+          <w:sz w:val="20"/>
+          <w:szCs w:val="20"/>
+        </w:rPr>
+        <w:t>Modified</w:t>
+      </w:r>
+    </w:p>
+    <w:p>
+      <w:pPr>
+        <w:pStyle w:val="ListParagraph"/>
+        <w:numPr>
+          <w:ilvl w:val="3"/>
+          <w:numId w:val="1"/>
+        </w:numPr>
+        <w:shd w:val="clear" w:color="auto" w:fill="FFFFFF"/>
+        <w:spacing w:after="0" w:line="240" w:lineRule="auto"/>
+        <w:rPr>
+          <w:rFonts w:asciiTheme="minorBidi" w:eastAsia="Times New Roman" w:hAnsiTheme="minorBidi"/>
+          <w:color w:val="333333"/>
+          <w:sz w:val="20"/>
+          <w:szCs w:val="20"/>
+        </w:rPr>
+      </w:pPr>
+      <w:r>
+        <w:rPr>
+          <w:rFonts w:asciiTheme="minorBidi" w:eastAsia="Times New Roman" w:hAnsiTheme="minorBidi"/>
+          <w:color w:val="333333"/>
+          <w:sz w:val="20"/>
+          <w:szCs w:val="20"/>
+        </w:rPr>
+        <w:t>Shouldn’t happen because it is an instruction</w:t>
+      </w:r>
+    </w:p>
+    <w:p>
+      <w:pPr>
+        <w:pStyle w:val="ListParagraph"/>
+        <w:numPr>
+          <w:ilvl w:val="2"/>
+          <w:numId w:val="1"/>
+        </w:numPr>
+        <w:shd w:val="clear" w:color="auto" w:fill="FFFFFF"/>
+        <w:spacing w:after="0" w:line="240" w:lineRule="auto"/>
+        <w:rPr>
+          <w:rFonts w:asciiTheme="minorBidi" w:eastAsia="Times New Roman" w:hAnsiTheme="minorBidi"/>
+          <w:color w:val="333333"/>
+          <w:sz w:val="20"/>
+          <w:szCs w:val="20"/>
+        </w:rPr>
+      </w:pPr>
+      <w:r>
+        <w:rPr>
+          <w:rFonts w:asciiTheme="minorBidi" w:eastAsia="Times New Roman" w:hAnsiTheme="minorBidi"/>
+          <w:color w:val="333333"/>
+          <w:sz w:val="20"/>
+          <w:szCs w:val="20"/>
+        </w:rPr>
+        <w:t>Exclusive</w:t>
+      </w:r>
+    </w:p>
+    <w:p>
+      <w:pPr>
+        <w:pStyle w:val="ListParagraph"/>
+        <w:numPr>
+          <w:ilvl w:val="3"/>
+          <w:numId w:val="1"/>
+        </w:numPr>
+        <w:shd w:val="clear" w:color="auto" w:fill="FFFFFF"/>
+        <w:spacing w:after="0" w:line="240" w:lineRule="auto"/>
+        <w:rPr>
+          <w:rFonts w:asciiTheme="minorBidi" w:eastAsia="Times New Roman" w:hAnsiTheme="minorBidi"/>
+          <w:color w:val="333333"/>
+          <w:sz w:val="20"/>
+          <w:szCs w:val="20"/>
+        </w:rPr>
+      </w:pPr>
+      <w:r>
+        <w:rPr>
+          <w:rFonts w:asciiTheme="minorBidi" w:eastAsia="Times New Roman" w:hAnsiTheme="minorBidi"/>
+          <w:color w:val="333333"/>
+          <w:sz w:val="20"/>
+          <w:szCs w:val="20"/>
+        </w:rPr>
+        <w:t>MESI - Stays E</w:t>
       </w:r>
     </w:p>
     <w:p>
@@ -294,7 +1484,7 @@
           <w:sz w:val="20"/>
           <w:szCs w:val="20"/>
         </w:rPr>
-        <w:t>Pass data to L1 Data</w:t>
+        <w:t>Pass data to L1 Instruction</w:t>
       </w:r>
     </w:p>
     <w:p>
@@ -320,6 +1510,85 @@
           <w:sz w:val="20"/>
           <w:szCs w:val="20"/>
         </w:rPr>
+        <w:t>Shared</w:t>
+      </w:r>
+    </w:p>
+    <w:p>
+      <w:pPr>
+        <w:pStyle w:val="ListParagraph"/>
+        <w:numPr>
+          <w:ilvl w:val="3"/>
+          <w:numId w:val="1"/>
+        </w:numPr>
+        <w:shd w:val="clear" w:color="auto" w:fill="FFFFFF"/>
+        <w:spacing w:after="0" w:line="240" w:lineRule="auto"/>
+        <w:rPr>
+          <w:rFonts w:asciiTheme="minorBidi" w:eastAsia="Times New Roman" w:hAnsiTheme="minorBidi"/>
+          <w:color w:val="333333"/>
+          <w:sz w:val="20"/>
+          <w:szCs w:val="20"/>
+        </w:rPr>
+      </w:pPr>
+      <w:r>
+        <w:rPr>
+          <w:rFonts w:asciiTheme="minorBidi" w:eastAsia="Times New Roman" w:hAnsiTheme="minorBidi"/>
+          <w:color w:val="333333"/>
+          <w:sz w:val="20"/>
+          <w:szCs w:val="20"/>
+        </w:rPr>
+        <w:lastRenderedPageBreak/>
+        <w:t>MESI – Stays S</w:t>
+      </w:r>
+    </w:p>
+    <w:p>
+      <w:pPr>
+        <w:pStyle w:val="ListParagraph"/>
+        <w:numPr>
+          <w:ilvl w:val="4"/>
+          <w:numId w:val="1"/>
+        </w:numPr>
+        <w:shd w:val="clear" w:color="auto" w:fill="FFFFFF"/>
+        <w:spacing w:after="0" w:line="240" w:lineRule="auto"/>
+        <w:rPr>
+          <w:rFonts w:asciiTheme="minorBidi" w:eastAsia="Times New Roman" w:hAnsiTheme="minorBidi"/>
+          <w:color w:val="333333"/>
+          <w:sz w:val="20"/>
+          <w:szCs w:val="20"/>
+        </w:rPr>
+      </w:pPr>
+      <w:r>
+        <w:rPr>
+          <w:rFonts w:asciiTheme="minorBidi" w:eastAsia="Times New Roman" w:hAnsiTheme="minorBidi"/>
+          <w:color w:val="333333"/>
+          <w:sz w:val="20"/>
+          <w:szCs w:val="20"/>
+        </w:rPr>
+        <w:t>Pass data to L1 Instruction</w:t>
+      </w:r>
+    </w:p>
+    <w:p>
+      <w:pPr>
+        <w:pStyle w:val="ListParagraph"/>
+        <w:numPr>
+          <w:ilvl w:val="2"/>
+          <w:numId w:val="1"/>
+        </w:numPr>
+        <w:shd w:val="clear" w:color="auto" w:fill="FFFFFF"/>
+        <w:spacing w:after="0" w:line="240" w:lineRule="auto"/>
+        <w:rPr>
+          <w:rFonts w:asciiTheme="minorBidi" w:eastAsia="Times New Roman" w:hAnsiTheme="minorBidi"/>
+          <w:color w:val="333333"/>
+          <w:sz w:val="20"/>
+          <w:szCs w:val="20"/>
+        </w:rPr>
+      </w:pPr>
+      <w:r>
+        <w:rPr>
+          <w:rFonts w:asciiTheme="minorBidi" w:eastAsia="Times New Roman" w:hAnsiTheme="minorBidi"/>
+          <w:color w:val="333333"/>
+          <w:sz w:val="20"/>
+          <w:szCs w:val="20"/>
+        </w:rPr>
         <w:t>Invalid</w:t>
       </w:r>
     </w:p>
@@ -372,25 +1641,7 @@
           <w:sz w:val="20"/>
           <w:szCs w:val="20"/>
         </w:rPr>
-        <w:t xml:space="preserve">MESI </w:t>
-      </w:r>
-      <w:r>
-        <w:rPr>
-          <w:rFonts w:asciiTheme="minorBidi" w:eastAsia="Times New Roman" w:hAnsiTheme="minorBidi"/>
-          <w:color w:val="333333"/>
-          <w:sz w:val="20"/>
-          <w:szCs w:val="20"/>
-        </w:rPr>
-        <w:t>–</w:t>
-      </w:r>
-      <w:r>
-        <w:rPr>
-          <w:rFonts w:asciiTheme="minorBidi" w:eastAsia="Times New Roman" w:hAnsiTheme="minorBidi"/>
-          <w:color w:val="333333"/>
-          <w:sz w:val="20"/>
-          <w:szCs w:val="20"/>
-        </w:rPr>
-        <w:t xml:space="preserve"> S</w:t>
+        <w:t>MESI – S</w:t>
       </w:r>
     </w:p>
     <w:p>
@@ -468,25 +1719,7 @@
           <w:sz w:val="20"/>
           <w:szCs w:val="20"/>
         </w:rPr>
-        <w:t xml:space="preserve">MESI </w:t>
-      </w:r>
-      <w:r>
-        <w:rPr>
-          <w:rFonts w:asciiTheme="minorBidi" w:eastAsia="Times New Roman" w:hAnsiTheme="minorBidi"/>
-          <w:color w:val="333333"/>
-          <w:sz w:val="20"/>
-          <w:szCs w:val="20"/>
-        </w:rPr>
-        <w:t>–</w:t>
-      </w:r>
-      <w:r>
-        <w:rPr>
-          <w:rFonts w:asciiTheme="minorBidi" w:eastAsia="Times New Roman" w:hAnsiTheme="minorBidi"/>
-          <w:color w:val="333333"/>
-          <w:sz w:val="20"/>
-          <w:szCs w:val="20"/>
-        </w:rPr>
-        <w:t xml:space="preserve"> E</w:t>
+        <w:t>MESI – E</w:t>
       </w:r>
     </w:p>
     <w:p>
@@ -512,16 +1745,7 @@
           <w:sz w:val="20"/>
           <w:szCs w:val="20"/>
         </w:rPr>
-        <w:t>Get data from shared bus</w:t>
-      </w:r>
-      <w:r>
-        <w:rPr>
-          <w:rFonts w:asciiTheme="minorBidi" w:eastAsia="Times New Roman" w:hAnsiTheme="minorBidi"/>
-          <w:color w:val="333333"/>
-          <w:sz w:val="20"/>
-          <w:szCs w:val="20"/>
-        </w:rPr>
-        <w:t xml:space="preserve"> as RFO</w:t>
+        <w:t>Get data from shared bus as RFO</w:t>
       </w:r>
     </w:p>
     <w:p>
@@ -599,21 +1823,340 @@
           <w:sz w:val="20"/>
           <w:szCs w:val="20"/>
         </w:rPr>
-        <w:t xml:space="preserve">MESI – S </w:t>
-      </w:r>
-      <w:r>
+        <w:t>MESI – E</w:t>
+      </w:r>
+    </w:p>
+    <w:p>
+      <w:pPr>
+        <w:pStyle w:val="ListParagraph"/>
+        <w:numPr>
+          <w:ilvl w:val="3"/>
+          <w:numId w:val="1"/>
+        </w:numPr>
+        <w:shd w:val="clear" w:color="auto" w:fill="FFFFFF"/>
+        <w:spacing w:after="0" w:line="240" w:lineRule="auto"/>
+        <w:rPr>
+          <w:rFonts w:asciiTheme="minorBidi" w:eastAsia="Times New Roman" w:hAnsiTheme="minorBidi"/>
+          <w:color w:val="333333"/>
+          <w:sz w:val="20"/>
+          <w:szCs w:val="20"/>
+        </w:rPr>
+      </w:pPr>
+      <w:r>
+        <w:rPr>
+          <w:rFonts w:asciiTheme="minorBidi" w:eastAsia="Times New Roman" w:hAnsiTheme="minorBidi"/>
+          <w:color w:val="333333"/>
+          <w:sz w:val="20"/>
+          <w:szCs w:val="20"/>
+        </w:rPr>
+        <w:t>Read data from shared bus</w:t>
+      </w:r>
+    </w:p>
+    <w:p>
+      <w:pPr>
+        <w:pStyle w:val="ListParagraph"/>
+        <w:numPr>
+          <w:ilvl w:val="3"/>
+          <w:numId w:val="1"/>
+        </w:numPr>
+        <w:shd w:val="clear" w:color="auto" w:fill="FFFFFF"/>
+        <w:spacing w:after="0" w:line="240" w:lineRule="auto"/>
+        <w:rPr>
+          <w:rFonts w:asciiTheme="minorBidi" w:eastAsia="Times New Roman" w:hAnsiTheme="minorBidi"/>
+          <w:color w:val="333333"/>
+          <w:sz w:val="20"/>
+          <w:szCs w:val="20"/>
+        </w:rPr>
+      </w:pPr>
+      <w:r>
+        <w:rPr>
+          <w:rFonts w:asciiTheme="minorBidi" w:eastAsia="Times New Roman" w:hAnsiTheme="minorBidi"/>
+          <w:color w:val="333333"/>
+          <w:sz w:val="20"/>
+          <w:szCs w:val="20"/>
+        </w:rPr>
+        <w:t>Place in L2</w:t>
+      </w:r>
+    </w:p>
+    <w:p>
+      <w:pPr>
+        <w:pStyle w:val="ListParagraph"/>
+        <w:numPr>
+          <w:ilvl w:val="3"/>
+          <w:numId w:val="1"/>
+        </w:numPr>
+        <w:shd w:val="clear" w:color="auto" w:fill="FFFFFF"/>
+        <w:spacing w:after="0" w:line="240" w:lineRule="auto"/>
+        <w:rPr>
+          <w:rFonts w:asciiTheme="minorBidi" w:eastAsia="Times New Roman" w:hAnsiTheme="minorBidi"/>
+          <w:color w:val="333333"/>
+          <w:sz w:val="20"/>
+          <w:szCs w:val="20"/>
+        </w:rPr>
+      </w:pPr>
+      <w:r>
+        <w:rPr>
+          <w:rFonts w:asciiTheme="minorBidi" w:eastAsia="Times New Roman" w:hAnsiTheme="minorBidi"/>
+          <w:color w:val="333333"/>
+          <w:sz w:val="20"/>
+          <w:szCs w:val="20"/>
+        </w:rPr>
+        <w:t>Pass to L1 Data. </w:t>
+      </w:r>
+    </w:p>
+    <w:p>
+      <w:pPr>
+        <w:pStyle w:val="ListParagraph"/>
+        <w:numPr>
+          <w:ilvl w:val="2"/>
+          <w:numId w:val="1"/>
+        </w:numPr>
+        <w:shd w:val="clear" w:color="auto" w:fill="FFFFFF"/>
+        <w:spacing w:after="0" w:line="240" w:lineRule="auto"/>
+        <w:rPr>
+          <w:rFonts w:asciiTheme="minorBidi" w:eastAsia="Times New Roman" w:hAnsiTheme="minorBidi"/>
+          <w:color w:val="333333"/>
+          <w:sz w:val="20"/>
+          <w:szCs w:val="20"/>
+        </w:rPr>
+      </w:pPr>
+      <w:r>
+        <w:rPr>
+          <w:rFonts w:asciiTheme="minorBidi" w:eastAsia="Times New Roman" w:hAnsiTheme="minorBidi"/>
+          <w:color w:val="333333"/>
+          <w:sz w:val="20"/>
+          <w:szCs w:val="20"/>
+        </w:rPr>
+        <w:t>MISS from other processor</w:t>
+      </w:r>
+    </w:p>
+    <w:p>
+      <w:pPr>
+        <w:pStyle w:val="ListParagraph"/>
+        <w:numPr>
+          <w:ilvl w:val="3"/>
+          <w:numId w:val="1"/>
+        </w:numPr>
+        <w:shd w:val="clear" w:color="auto" w:fill="FFFFFF"/>
+        <w:spacing w:after="0" w:line="240" w:lineRule="auto"/>
+        <w:rPr>
+          <w:rFonts w:asciiTheme="minorBidi" w:eastAsia="Times New Roman" w:hAnsiTheme="minorBidi"/>
+          <w:color w:val="333333"/>
+          <w:sz w:val="20"/>
+          <w:szCs w:val="20"/>
+        </w:rPr>
+      </w:pPr>
+      <w:r>
+        <w:rPr>
+          <w:rFonts w:asciiTheme="minorBidi" w:eastAsia="Times New Roman" w:hAnsiTheme="minorBidi"/>
+          <w:color w:val="333333"/>
+          <w:sz w:val="20"/>
+          <w:szCs w:val="20"/>
+        </w:rPr>
+        <w:t>MESI - E</w:t>
+      </w:r>
+    </w:p>
+    <w:p>
+      <w:pPr>
+        <w:pStyle w:val="ListParagraph"/>
+        <w:numPr>
+          <w:ilvl w:val="3"/>
+          <w:numId w:val="1"/>
+        </w:numPr>
+        <w:shd w:val="clear" w:color="auto" w:fill="FFFFFF"/>
+        <w:spacing w:after="0" w:line="240" w:lineRule="auto"/>
+        <w:rPr>
+          <w:rFonts w:asciiTheme="minorBidi" w:eastAsia="Times New Roman" w:hAnsiTheme="minorBidi"/>
+          <w:color w:val="333333"/>
+          <w:sz w:val="20"/>
+          <w:szCs w:val="20"/>
+        </w:rPr>
+      </w:pPr>
+      <w:r>
+        <w:rPr>
+          <w:rFonts w:asciiTheme="minorBidi" w:eastAsia="Times New Roman" w:hAnsiTheme="minorBidi"/>
+          <w:color w:val="333333"/>
+          <w:sz w:val="20"/>
+          <w:szCs w:val="20"/>
+        </w:rPr>
+        <w:t>Read data from shared bus as RFO</w:t>
+      </w:r>
+    </w:p>
+    <w:p>
+      <w:pPr>
+        <w:pStyle w:val="ListParagraph"/>
+        <w:numPr>
+          <w:ilvl w:val="3"/>
+          <w:numId w:val="1"/>
+        </w:numPr>
+        <w:shd w:val="clear" w:color="auto" w:fill="FFFFFF"/>
+        <w:spacing w:after="0" w:line="240" w:lineRule="auto"/>
+        <w:rPr>
+          <w:rFonts w:asciiTheme="minorBidi" w:eastAsia="Times New Roman" w:hAnsiTheme="minorBidi"/>
+          <w:color w:val="333333"/>
+          <w:sz w:val="20"/>
+          <w:szCs w:val="20"/>
+        </w:rPr>
+      </w:pPr>
+      <w:r>
+        <w:rPr>
+          <w:rFonts w:asciiTheme="minorBidi" w:eastAsia="Times New Roman" w:hAnsiTheme="minorBidi"/>
+          <w:color w:val="333333"/>
+          <w:sz w:val="20"/>
+          <w:szCs w:val="20"/>
+        </w:rPr>
+        <w:t>Place in L2</w:t>
+      </w:r>
+    </w:p>
+    <w:p>
+      <w:pPr>
+        <w:shd w:val="clear" w:color="auto" w:fill="FFFFFF"/>
+        <w:spacing w:after="0" w:line="240" w:lineRule="auto"/>
+        <w:ind w:left="1080"/>
         <w:rPr>
           <w:rFonts w:asciiTheme="minorBidi" w:eastAsia="Times New Roman" w:hAnsiTheme="minorBidi"/>
           <w:color w:val="FF0000"/>
           <w:sz w:val="20"/>
           <w:szCs w:val="20"/>
         </w:rPr>
-        <w:t>or E?</w:t>
-      </w:r>
-    </w:p>
-    <w:p>
-      <w:pPr>
-        <w:pStyle w:val="ListParagraph"/>
+      </w:pPr>
+    </w:p>
+    <w:p>
+      <w:pPr>
+        <w:numPr>
+          <w:ilvl w:val="0"/>
+          <w:numId w:val="1"/>
+        </w:numPr>
+        <w:shd w:val="clear" w:color="auto" w:fill="FFFFFF"/>
+        <w:spacing w:after="0" w:line="240" w:lineRule="auto"/>
+        <w:rPr>
+          <w:rFonts w:asciiTheme="minorBidi" w:eastAsia="Times New Roman" w:hAnsiTheme="minorBidi"/>
+          <w:color w:val="333333"/>
+          <w:sz w:val="20"/>
+          <w:szCs w:val="20"/>
+        </w:rPr>
+      </w:pPr>
+      <w:r>
+        <w:rPr>
+          <w:rFonts w:asciiTheme="minorBidi" w:eastAsia="Times New Roman" w:hAnsiTheme="minorBidi"/>
+          <w:color w:val="333333"/>
+          <w:sz w:val="20"/>
+          <w:szCs w:val="20"/>
+        </w:rPr>
+        <w:t>Snooped invalidate command</w:t>
+      </w:r>
+      <w:r>
+        <w:rPr>
+          <w:rFonts w:asciiTheme="minorBidi" w:eastAsia="Times New Roman" w:hAnsiTheme="minorBidi"/>
+          <w:color w:val="333333"/>
+          <w:sz w:val="20"/>
+          <w:szCs w:val="20"/>
+        </w:rPr>
+        <w:t xml:space="preserve"> (Another processor is modifying the data)</w:t>
+      </w:r>
+    </w:p>
+    <w:p>
+      <w:pPr>
+        <w:numPr>
+          <w:ilvl w:val="1"/>
+          <w:numId w:val="1"/>
+        </w:numPr>
+        <w:shd w:val="clear" w:color="auto" w:fill="FFFFFF"/>
+        <w:spacing w:after="0" w:line="240" w:lineRule="auto"/>
+        <w:rPr>
+          <w:rFonts w:asciiTheme="minorBidi" w:eastAsia="Times New Roman" w:hAnsiTheme="minorBidi"/>
+          <w:color w:val="333333"/>
+          <w:sz w:val="20"/>
+          <w:szCs w:val="20"/>
+        </w:rPr>
+      </w:pPr>
+      <w:r>
+        <w:rPr>
+          <w:rFonts w:asciiTheme="minorBidi" w:eastAsia="Times New Roman" w:hAnsiTheme="minorBidi"/>
+          <w:color w:val="333333"/>
+          <w:sz w:val="20"/>
+          <w:szCs w:val="20"/>
+        </w:rPr>
+        <w:t>Modified</w:t>
+      </w:r>
+    </w:p>
+    <w:p>
+      <w:pPr>
+        <w:numPr>
+          <w:ilvl w:val="2"/>
+          <w:numId w:val="1"/>
+        </w:numPr>
+        <w:shd w:val="clear" w:color="auto" w:fill="FFFFFF"/>
+        <w:spacing w:after="0" w:line="240" w:lineRule="auto"/>
+        <w:rPr>
+          <w:rFonts w:asciiTheme="minorBidi" w:eastAsia="Times New Roman" w:hAnsiTheme="minorBidi"/>
+          <w:color w:val="333333"/>
+          <w:sz w:val="20"/>
+          <w:szCs w:val="20"/>
+        </w:rPr>
+      </w:pPr>
+      <w:r>
+        <w:rPr>
+          <w:rFonts w:asciiTheme="minorBidi" w:eastAsia="Times New Roman" w:hAnsiTheme="minorBidi"/>
+          <w:color w:val="333333"/>
+          <w:sz w:val="20"/>
+          <w:szCs w:val="20"/>
+        </w:rPr>
+        <w:t>This should not happen due to MESI protocol</w:t>
+      </w:r>
+    </w:p>
+    <w:p>
+      <w:pPr>
+        <w:numPr>
+          <w:ilvl w:val="1"/>
+          <w:numId w:val="1"/>
+        </w:numPr>
+        <w:shd w:val="clear" w:color="auto" w:fill="FFFFFF"/>
+        <w:spacing w:after="0" w:line="240" w:lineRule="auto"/>
+        <w:rPr>
+          <w:rFonts w:asciiTheme="minorBidi" w:eastAsia="Times New Roman" w:hAnsiTheme="minorBidi"/>
+          <w:color w:val="333333"/>
+          <w:sz w:val="20"/>
+          <w:szCs w:val="20"/>
+        </w:rPr>
+      </w:pPr>
+      <w:r>
+        <w:rPr>
+          <w:rFonts w:asciiTheme="minorBidi" w:eastAsia="Times New Roman" w:hAnsiTheme="minorBidi"/>
+          <w:color w:val="333333"/>
+          <w:sz w:val="20"/>
+          <w:szCs w:val="20"/>
+        </w:rPr>
+        <w:t>Exclusive</w:t>
+      </w:r>
+    </w:p>
+    <w:p>
+      <w:pPr>
+        <w:numPr>
+          <w:ilvl w:val="2"/>
+          <w:numId w:val="1"/>
+        </w:numPr>
+        <w:shd w:val="clear" w:color="auto" w:fill="FFFFFF"/>
+        <w:spacing w:after="0" w:line="240" w:lineRule="auto"/>
+        <w:rPr>
+          <w:rFonts w:asciiTheme="minorBidi" w:eastAsia="Times New Roman" w:hAnsiTheme="minorBidi"/>
+          <w:color w:val="333333"/>
+          <w:sz w:val="20"/>
+          <w:szCs w:val="20"/>
+        </w:rPr>
+      </w:pPr>
+      <w:r>
+        <w:rPr>
+          <w:rFonts w:asciiTheme="minorBidi" w:eastAsia="Times New Roman" w:hAnsiTheme="minorBidi"/>
+          <w:color w:val="333333"/>
+          <w:sz w:val="20"/>
+          <w:szCs w:val="20"/>
+        </w:rPr>
+        <w:t>MESI</w:t>
+      </w:r>
+    </w:p>
+    <w:p>
+      <w:pPr>
         <w:numPr>
           <w:ilvl w:val="3"/>
           <w:numId w:val="1"/>
@@ -634,12 +2177,11 @@
           <w:sz w:val="20"/>
           <w:szCs w:val="20"/>
         </w:rPr>
-        <w:t>Read data from shared bus</w:t>
-      </w:r>
-    </w:p>
-    <w:p>
-      <w:pPr>
-        <w:pStyle w:val="ListParagraph"/>
+        <w:t>If RFO: Invalidate</w:t>
+      </w:r>
+    </w:p>
+    <w:p>
+      <w:pPr>
         <w:numPr>
           <w:ilvl w:val="3"/>
           <w:numId w:val="1"/>
@@ -660,12 +2202,226 @@
           <w:sz w:val="20"/>
           <w:szCs w:val="20"/>
         </w:rPr>
-        <w:t>Place in L2</w:t>
-      </w:r>
-    </w:p>
-    <w:p>
-      <w:pPr>
-        <w:pStyle w:val="ListParagraph"/>
+        <w:t>If Read: Shared</w:t>
+      </w:r>
+    </w:p>
+    <w:p>
+      <w:pPr>
+        <w:numPr>
+          <w:ilvl w:val="1"/>
+          <w:numId w:val="1"/>
+        </w:numPr>
+        <w:shd w:val="clear" w:color="auto" w:fill="FFFFFF"/>
+        <w:spacing w:after="0" w:line="240" w:lineRule="auto"/>
+        <w:rPr>
+          <w:rFonts w:asciiTheme="minorBidi" w:eastAsia="Times New Roman" w:hAnsiTheme="minorBidi"/>
+          <w:color w:val="333333"/>
+          <w:sz w:val="20"/>
+          <w:szCs w:val="20"/>
+        </w:rPr>
+      </w:pPr>
+      <w:r>
+        <w:rPr>
+          <w:rFonts w:asciiTheme="minorBidi" w:eastAsia="Times New Roman" w:hAnsiTheme="minorBidi"/>
+          <w:color w:val="333333"/>
+          <w:sz w:val="20"/>
+          <w:szCs w:val="20"/>
+        </w:rPr>
+        <w:t>Shared</w:t>
+      </w:r>
+    </w:p>
+    <w:p>
+      <w:pPr>
+        <w:numPr>
+          <w:ilvl w:val="2"/>
+          <w:numId w:val="1"/>
+        </w:numPr>
+        <w:shd w:val="clear" w:color="auto" w:fill="FFFFFF"/>
+        <w:spacing w:after="0" w:line="240" w:lineRule="auto"/>
+        <w:rPr>
+          <w:rFonts w:asciiTheme="minorBidi" w:eastAsia="Times New Roman" w:hAnsiTheme="minorBidi"/>
+          <w:color w:val="333333"/>
+          <w:sz w:val="20"/>
+          <w:szCs w:val="20"/>
+        </w:rPr>
+      </w:pPr>
+      <w:r>
+        <w:rPr>
+          <w:rFonts w:asciiTheme="minorBidi" w:eastAsia="Times New Roman" w:hAnsiTheme="minorBidi"/>
+          <w:color w:val="333333"/>
+          <w:sz w:val="20"/>
+          <w:szCs w:val="20"/>
+        </w:rPr>
+        <w:t>MESI - I</w:t>
+      </w:r>
+    </w:p>
+    <w:p>
+      <w:pPr>
+        <w:numPr>
+          <w:ilvl w:val="1"/>
+          <w:numId w:val="1"/>
+        </w:numPr>
+        <w:shd w:val="clear" w:color="auto" w:fill="FFFFFF"/>
+        <w:spacing w:after="0" w:line="240" w:lineRule="auto"/>
+        <w:rPr>
+          <w:rFonts w:asciiTheme="minorBidi" w:eastAsia="Times New Roman" w:hAnsiTheme="minorBidi"/>
+          <w:color w:val="333333"/>
+          <w:sz w:val="20"/>
+          <w:szCs w:val="20"/>
+        </w:rPr>
+      </w:pPr>
+      <w:r>
+        <w:rPr>
+          <w:rFonts w:asciiTheme="minorBidi" w:eastAsia="Times New Roman" w:hAnsiTheme="minorBidi"/>
+          <w:color w:val="333333"/>
+          <w:sz w:val="20"/>
+          <w:szCs w:val="20"/>
+        </w:rPr>
+        <w:t>Invalid</w:t>
+      </w:r>
+    </w:p>
+    <w:p>
+      <w:pPr>
+        <w:numPr>
+          <w:ilvl w:val="2"/>
+          <w:numId w:val="1"/>
+        </w:numPr>
+        <w:shd w:val="clear" w:color="auto" w:fill="FFFFFF"/>
+        <w:spacing w:after="0" w:line="240" w:lineRule="auto"/>
+        <w:rPr>
+          <w:rFonts w:asciiTheme="minorBidi" w:eastAsia="Times New Roman" w:hAnsiTheme="minorBidi"/>
+          <w:color w:val="333333"/>
+          <w:sz w:val="20"/>
+          <w:szCs w:val="20"/>
+        </w:rPr>
+      </w:pPr>
+      <w:r>
+        <w:rPr>
+          <w:rFonts w:asciiTheme="minorBidi" w:eastAsia="Times New Roman" w:hAnsiTheme="minorBidi"/>
+          <w:color w:val="333333"/>
+          <w:sz w:val="20"/>
+          <w:szCs w:val="20"/>
+        </w:rPr>
+        <w:t>MESI – Stays I</w:t>
+      </w:r>
+    </w:p>
+    <w:p>
+      <w:pPr>
+        <w:shd w:val="clear" w:color="auto" w:fill="FFFFFF"/>
+        <w:spacing w:after="0" w:line="240" w:lineRule="auto"/>
+        <w:ind w:left="720"/>
+        <w:rPr>
+          <w:rFonts w:asciiTheme="minorBidi" w:eastAsia="Times New Roman" w:hAnsiTheme="minorBidi"/>
+          <w:color w:val="333333"/>
+          <w:sz w:val="20"/>
+          <w:szCs w:val="20"/>
+        </w:rPr>
+      </w:pPr>
+    </w:p>
+    <w:p>
+      <w:pPr>
+        <w:numPr>
+          <w:ilvl w:val="0"/>
+          <w:numId w:val="1"/>
+        </w:numPr>
+        <w:shd w:val="clear" w:color="auto" w:fill="FFFFFF"/>
+        <w:spacing w:after="0" w:line="240" w:lineRule="auto"/>
+        <w:rPr>
+          <w:rFonts w:asciiTheme="minorBidi" w:eastAsia="Times New Roman" w:hAnsiTheme="minorBidi"/>
+          <w:color w:val="333333"/>
+          <w:sz w:val="20"/>
+          <w:szCs w:val="20"/>
+        </w:rPr>
+      </w:pPr>
+      <w:r>
+        <w:rPr>
+          <w:rFonts w:asciiTheme="minorBidi" w:eastAsia="Times New Roman" w:hAnsiTheme="minorBidi"/>
+          <w:color w:val="333333"/>
+          <w:sz w:val="20"/>
+          <w:szCs w:val="20"/>
+        </w:rPr>
+        <w:t>Snooped read request</w:t>
+      </w:r>
+      <w:r>
+        <w:rPr>
+          <w:rFonts w:asciiTheme="minorBidi" w:eastAsia="Times New Roman" w:hAnsiTheme="minorBidi"/>
+          <w:color w:val="333333"/>
+          <w:sz w:val="20"/>
+          <w:szCs w:val="20"/>
+        </w:rPr>
+        <w:t xml:space="preserve"> (another processor</w:t>
+      </w:r>
+      <w:r>
+        <w:rPr>
+          <w:rFonts w:asciiTheme="minorBidi" w:eastAsia="Times New Roman" w:hAnsiTheme="minorBidi"/>
+          <w:color w:val="333333"/>
+          <w:sz w:val="20"/>
+          <w:szCs w:val="20"/>
+        </w:rPr>
+        <w:t xml:space="preserve"> is trying to read)</w:t>
+      </w:r>
+    </w:p>
+    <w:p>
+      <w:pPr>
+        <w:numPr>
+          <w:ilvl w:val="1"/>
+          <w:numId w:val="1"/>
+        </w:numPr>
+        <w:shd w:val="clear" w:color="auto" w:fill="FFFFFF"/>
+        <w:spacing w:after="0" w:line="240" w:lineRule="auto"/>
+        <w:rPr>
+          <w:rFonts w:asciiTheme="minorBidi" w:eastAsia="Times New Roman" w:hAnsiTheme="minorBidi"/>
+          <w:color w:val="333333"/>
+          <w:sz w:val="20"/>
+          <w:szCs w:val="20"/>
+        </w:rPr>
+      </w:pPr>
+      <w:r>
+        <w:rPr>
+          <w:rFonts w:asciiTheme="minorBidi" w:eastAsia="Times New Roman" w:hAnsiTheme="minorBidi"/>
+          <w:color w:val="333333"/>
+          <w:sz w:val="20"/>
+          <w:szCs w:val="20"/>
+        </w:rPr>
+        <w:t>HIT/HITM</w:t>
+      </w:r>
+    </w:p>
+    <w:p>
+      <w:pPr>
+        <w:numPr>
+          <w:ilvl w:val="2"/>
+          <w:numId w:val="1"/>
+        </w:numPr>
+        <w:shd w:val="clear" w:color="auto" w:fill="FFFFFF"/>
+        <w:spacing w:after="0" w:line="240" w:lineRule="auto"/>
+        <w:rPr>
+          <w:rFonts w:asciiTheme="minorBidi" w:eastAsia="Times New Roman" w:hAnsiTheme="minorBidi"/>
+          <w:color w:val="333333"/>
+          <w:sz w:val="20"/>
+          <w:szCs w:val="20"/>
+        </w:rPr>
+      </w:pPr>
+      <w:r>
+        <w:rPr>
+          <w:rFonts w:asciiTheme="minorBidi" w:eastAsia="Times New Roman" w:hAnsiTheme="minorBidi"/>
+          <w:color w:val="333333"/>
+          <w:sz w:val="20"/>
+          <w:szCs w:val="20"/>
+        </w:rPr>
+        <w:t>M</w:t>
+      </w:r>
+      <w:r>
+        <w:rPr>
+          <w:rFonts w:asciiTheme="minorBidi" w:eastAsia="Times New Roman" w:hAnsiTheme="minorBidi"/>
+          <w:color w:val="333333"/>
+          <w:sz w:val="20"/>
+          <w:szCs w:val="20"/>
+        </w:rPr>
+        <w:t>odified</w:t>
+      </w:r>
+    </w:p>
+    <w:p>
+      <w:pPr>
         <w:numPr>
           <w:ilvl w:val="3"/>
           <w:numId w:val="1"/>
@@ -686,12 +2442,45 @@
           <w:sz w:val="20"/>
           <w:szCs w:val="20"/>
         </w:rPr>
-        <w:t>Pass to L1 Data. </w:t>
-      </w:r>
-    </w:p>
-    <w:p>
-      <w:pPr>
-        <w:pStyle w:val="ListParagraph"/>
+        <w:t xml:space="preserve">MESI – </w:t>
+      </w:r>
+      <w:r>
+        <w:rPr>
+          <w:rFonts w:asciiTheme="minorBidi" w:eastAsia="Times New Roman" w:hAnsiTheme="minorBidi"/>
+          <w:color w:val="333333"/>
+          <w:sz w:val="20"/>
+          <w:szCs w:val="20"/>
+        </w:rPr>
+        <w:t>S</w:t>
+      </w:r>
+    </w:p>
+    <w:p>
+      <w:pPr>
+        <w:numPr>
+          <w:ilvl w:val="3"/>
+          <w:numId w:val="1"/>
+        </w:numPr>
+        <w:shd w:val="clear" w:color="auto" w:fill="FFFFFF"/>
+        <w:spacing w:after="0" w:line="240" w:lineRule="auto"/>
+        <w:rPr>
+          <w:rFonts w:asciiTheme="minorBidi" w:eastAsia="Times New Roman" w:hAnsiTheme="minorBidi"/>
+          <w:color w:val="333333"/>
+          <w:sz w:val="20"/>
+          <w:szCs w:val="20"/>
+        </w:rPr>
+      </w:pPr>
+      <w:r>
+        <w:rPr>
+          <w:rFonts w:asciiTheme="minorBidi" w:eastAsia="Times New Roman" w:hAnsiTheme="minorBidi"/>
+          <w:color w:val="333333"/>
+          <w:sz w:val="20"/>
+          <w:szCs w:val="20"/>
+        </w:rPr>
+        <w:t>Write back to shared bus</w:t>
+      </w:r>
+    </w:p>
+    <w:p>
+      <w:pPr>
         <w:numPr>
           <w:ilvl w:val="2"/>
           <w:numId w:val="1"/>
@@ -712,12 +2501,20 @@
           <w:sz w:val="20"/>
           <w:szCs w:val="20"/>
         </w:rPr>
-        <w:t>MISS from other processor</w:t>
-      </w:r>
-    </w:p>
-    <w:p>
-      <w:pPr>
-        <w:pStyle w:val="ListParagraph"/>
+        <w:t>E</w:t>
+      </w:r>
+      <w:r>
+        <w:rPr>
+          <w:rFonts w:asciiTheme="minorBidi" w:eastAsia="Times New Roman" w:hAnsiTheme="minorBidi"/>
+          <w:color w:val="333333"/>
+          <w:sz w:val="20"/>
+          <w:szCs w:val="20"/>
+        </w:rPr>
+        <w:t>xclusive</w:t>
+      </w:r>
+    </w:p>
+    <w:p>
+      <w:pPr>
         <w:numPr>
           <w:ilvl w:val="3"/>
           <w:numId w:val="1"/>
@@ -738,12 +2535,45 @@
           <w:sz w:val="20"/>
           <w:szCs w:val="20"/>
         </w:rPr>
-        <w:t>MESI - E</w:t>
-      </w:r>
-    </w:p>
-    <w:p>
-      <w:pPr>
-        <w:pStyle w:val="ListParagraph"/>
+        <w:t>MESI – S</w:t>
+      </w:r>
+    </w:p>
+    <w:p>
+      <w:pPr>
+        <w:numPr>
+          <w:ilvl w:val="2"/>
+          <w:numId w:val="1"/>
+        </w:numPr>
+        <w:shd w:val="clear" w:color="auto" w:fill="FFFFFF"/>
+        <w:spacing w:after="0" w:line="240" w:lineRule="auto"/>
+        <w:rPr>
+          <w:rFonts w:asciiTheme="minorBidi" w:eastAsia="Times New Roman" w:hAnsiTheme="minorBidi"/>
+          <w:color w:val="333333"/>
+          <w:sz w:val="20"/>
+          <w:szCs w:val="20"/>
+        </w:rPr>
+      </w:pPr>
+      <w:r>
+        <w:rPr>
+          <w:rFonts w:asciiTheme="minorBidi" w:eastAsia="Times New Roman" w:hAnsiTheme="minorBidi"/>
+          <w:color w:val="333333"/>
+          <w:sz w:val="20"/>
+          <w:szCs w:val="20"/>
+        </w:rPr>
+        <w:t>S</w:t>
+      </w:r>
+      <w:r>
+        <w:rPr>
+          <w:rFonts w:asciiTheme="minorBidi" w:eastAsia="Times New Roman" w:hAnsiTheme="minorBidi"/>
+          <w:color w:val="333333"/>
+          <w:sz w:val="20"/>
+          <w:szCs w:val="20"/>
+        </w:rPr>
+        <w:t>hared</w:t>
+      </w:r>
+    </w:p>
+    <w:p>
+      <w:pPr>
         <w:numPr>
           <w:ilvl w:val="3"/>
           <w:numId w:val="1"/>
@@ -764,12 +2594,54 @@
           <w:sz w:val="20"/>
           <w:szCs w:val="20"/>
         </w:rPr>
-        <w:t>Read data from shared bus as RFO</w:t>
-      </w:r>
-    </w:p>
-    <w:p>
-      <w:pPr>
-        <w:pStyle w:val="ListParagraph"/>
+        <w:t xml:space="preserve">MESI – </w:t>
+      </w:r>
+      <w:r>
+        <w:rPr>
+          <w:rFonts w:asciiTheme="minorBidi" w:eastAsia="Times New Roman" w:hAnsiTheme="minorBidi"/>
+          <w:color w:val="333333"/>
+          <w:sz w:val="20"/>
+          <w:szCs w:val="20"/>
+        </w:rPr>
+        <w:t>Stay S</w:t>
+      </w:r>
+    </w:p>
+    <w:p>
+      <w:pPr>
+        <w:numPr>
+          <w:ilvl w:val="2"/>
+          <w:numId w:val="1"/>
+        </w:numPr>
+        <w:shd w:val="clear" w:color="auto" w:fill="FFFFFF"/>
+        <w:spacing w:after="0" w:line="240" w:lineRule="auto"/>
+        <w:rPr>
+          <w:rFonts w:asciiTheme="minorBidi" w:eastAsia="Times New Roman" w:hAnsiTheme="minorBidi"/>
+          <w:color w:val="333333"/>
+          <w:sz w:val="20"/>
+          <w:szCs w:val="20"/>
+        </w:rPr>
+      </w:pPr>
+      <w:r>
+        <w:rPr>
+          <w:rFonts w:asciiTheme="minorBidi" w:eastAsia="Times New Roman" w:hAnsiTheme="minorBidi"/>
+          <w:color w:val="333333"/>
+          <w:sz w:val="20"/>
+          <w:szCs w:val="20"/>
+        </w:rPr>
+        <w:t>I</w:t>
+      </w:r>
+      <w:r>
+        <w:rPr>
+          <w:rFonts w:asciiTheme="minorBidi" w:eastAsia="Times New Roman" w:hAnsiTheme="minorBidi"/>
+          <w:color w:val="333333"/>
+          <w:sz w:val="20"/>
+          <w:szCs w:val="20"/>
+        </w:rPr>
+        <w:t>nvalid</w:t>
+      </w:r>
+    </w:p>
+    <w:p>
+      <w:pPr>
         <w:numPr>
           <w:ilvl w:val="3"/>
           <w:numId w:val="1"/>
@@ -790,15 +2662,89 @@
           <w:sz w:val="20"/>
           <w:szCs w:val="20"/>
         </w:rPr>
-        <w:t>Place in L2</w:t>
-      </w:r>
-    </w:p>
-    <w:p>
-      <w:pPr>
-        <w:pStyle w:val="ListParagraph"/>
-        <w:shd w:val="clear" w:color="auto" w:fill="FFFFFF"/>
-        <w:spacing w:after="0" w:line="240" w:lineRule="auto"/>
-        <w:ind w:left="1080"/>
+        <w:t>Do nothing</w:t>
+      </w:r>
+    </w:p>
+    <w:p>
+      <w:pPr>
+        <w:numPr>
+          <w:ilvl w:val="1"/>
+          <w:numId w:val="1"/>
+        </w:numPr>
+        <w:shd w:val="clear" w:color="auto" w:fill="FFFFFF"/>
+        <w:spacing w:after="0" w:line="240" w:lineRule="auto"/>
+        <w:rPr>
+          <w:rFonts w:asciiTheme="minorBidi" w:eastAsia="Times New Roman" w:hAnsiTheme="minorBidi"/>
+          <w:color w:val="333333"/>
+          <w:sz w:val="20"/>
+          <w:szCs w:val="20"/>
+        </w:rPr>
+      </w:pPr>
+      <w:r>
+        <w:rPr>
+          <w:rFonts w:asciiTheme="minorBidi" w:eastAsia="Times New Roman" w:hAnsiTheme="minorBidi"/>
+          <w:color w:val="333333"/>
+          <w:sz w:val="20"/>
+          <w:szCs w:val="20"/>
+        </w:rPr>
+        <w:t>MISS</w:t>
+      </w:r>
+    </w:p>
+    <w:p>
+      <w:pPr>
+        <w:numPr>
+          <w:ilvl w:val="2"/>
+          <w:numId w:val="1"/>
+        </w:numPr>
+        <w:shd w:val="clear" w:color="auto" w:fill="FFFFFF"/>
+        <w:spacing w:after="0" w:line="240" w:lineRule="auto"/>
+        <w:rPr>
+          <w:rFonts w:asciiTheme="minorBidi" w:eastAsia="Times New Roman" w:hAnsiTheme="minorBidi"/>
+          <w:color w:val="333333"/>
+          <w:sz w:val="20"/>
+          <w:szCs w:val="20"/>
+        </w:rPr>
+      </w:pPr>
+      <w:r>
+        <w:rPr>
+          <w:rFonts w:asciiTheme="minorBidi" w:eastAsia="Times New Roman" w:hAnsiTheme="minorBidi"/>
+          <w:color w:val="333333"/>
+          <w:sz w:val="20"/>
+          <w:szCs w:val="20"/>
+        </w:rPr>
+        <w:t>Put miss</w:t>
+      </w:r>
+    </w:p>
+    <w:p>
+      <w:pPr>
+        <w:numPr>
+          <w:ilvl w:val="3"/>
+          <w:numId w:val="1"/>
+        </w:numPr>
+        <w:shd w:val="clear" w:color="auto" w:fill="FFFFFF"/>
+        <w:spacing w:after="0" w:line="240" w:lineRule="auto"/>
+        <w:rPr>
+          <w:rFonts w:asciiTheme="minorBidi" w:eastAsia="Times New Roman" w:hAnsiTheme="minorBidi"/>
+          <w:color w:val="333333"/>
+          <w:sz w:val="20"/>
+          <w:szCs w:val="20"/>
+        </w:rPr>
+      </w:pPr>
+      <w:r>
+        <w:rPr>
+          <w:rFonts w:asciiTheme="minorBidi" w:eastAsia="Times New Roman" w:hAnsiTheme="minorBidi"/>
+          <w:color w:val="333333"/>
+          <w:sz w:val="20"/>
+          <w:szCs w:val="20"/>
+        </w:rPr>
+        <w:t>Do nothing</w:t>
+      </w:r>
+    </w:p>
+    <w:p>
+      <w:pPr>
+        <w:shd w:val="clear" w:color="auto" w:fill="FFFFFF"/>
+        <w:spacing w:after="0" w:line="240" w:lineRule="auto"/>
+        <w:ind w:left="1440"/>
         <w:rPr>
           <w:rFonts w:asciiTheme="minorBidi" w:eastAsia="Times New Roman" w:hAnsiTheme="minorBidi"/>
           <w:color w:val="333333"/>
@@ -829,16 +2775,16 @@
           <w:sz w:val="20"/>
           <w:szCs w:val="20"/>
         </w:rPr>
-        <w:t>Write request from L1 data</w:t>
-      </w:r>
-      <w:r>
-        <w:rPr>
-          <w:rFonts w:asciiTheme="minorBidi" w:eastAsia="Times New Roman" w:hAnsiTheme="minorBidi"/>
-          <w:color w:val="333333"/>
-          <w:sz w:val="20"/>
-          <w:szCs w:val="20"/>
-        </w:rPr>
-        <w:t> </w:t>
+        <w:t>Snooped write request</w:t>
+      </w:r>
+      <w:r>
+        <w:rPr>
+          <w:rFonts w:asciiTheme="minorBidi" w:eastAsia="Times New Roman" w:hAnsiTheme="minorBidi"/>
+          <w:color w:val="333333"/>
+          <w:sz w:val="20"/>
+          <w:szCs w:val="20"/>
+        </w:rPr>
+        <w:t xml:space="preserve"> (another processor is trying to write)</w:t>
       </w:r>
     </w:p>
     <w:p>
@@ -863,7 +2809,16 @@
           <w:sz w:val="20"/>
           <w:szCs w:val="20"/>
         </w:rPr>
-        <w:t>Hit</w:t>
+        <w:t>HIT</w:t>
+      </w:r>
+      <w:r>
+        <w:rPr>
+          <w:rFonts w:asciiTheme="minorBidi" w:eastAsia="Times New Roman" w:hAnsiTheme="minorBidi"/>
+          <w:color w:val="333333"/>
+          <w:sz w:val="20"/>
+          <w:szCs w:val="20"/>
+        </w:rPr>
+        <w:t>/HITM</w:t>
       </w:r>
     </w:p>
     <w:p>
@@ -913,16 +2868,32 @@
           <w:sz w:val="20"/>
           <w:szCs w:val="20"/>
         </w:rPr>
-        <w:t xml:space="preserve">MESI </w:t>
-      </w:r>
-      <w:r>
-        <w:rPr>
-          <w:rFonts w:asciiTheme="minorBidi" w:eastAsia="Times New Roman" w:hAnsiTheme="minorBidi"/>
-          <w:color w:val="333333"/>
-          <w:sz w:val="20"/>
-          <w:szCs w:val="20"/>
-        </w:rPr>
-        <w:t>– Stays M</w:t>
+        <w:t>This will not happen due to MESI protocol.</w:t>
+      </w:r>
+    </w:p>
+    <w:p>
+      <w:pPr>
+        <w:numPr>
+          <w:ilvl w:val="2"/>
+          <w:numId w:val="1"/>
+        </w:numPr>
+        <w:shd w:val="clear" w:color="auto" w:fill="FFFFFF"/>
+        <w:spacing w:after="0" w:line="240" w:lineRule="auto"/>
+        <w:rPr>
+          <w:rFonts w:asciiTheme="minorBidi" w:eastAsia="Times New Roman" w:hAnsiTheme="minorBidi"/>
+          <w:color w:val="333333"/>
+          <w:sz w:val="20"/>
+          <w:szCs w:val="20"/>
+        </w:rPr>
+      </w:pPr>
+      <w:r>
+        <w:rPr>
+          <w:rFonts w:asciiTheme="minorBidi" w:eastAsia="Times New Roman" w:hAnsiTheme="minorBidi"/>
+          <w:color w:val="333333"/>
+          <w:sz w:val="20"/>
+          <w:szCs w:val="20"/>
+        </w:rPr>
+        <w:t>Exclusive</w:t>
       </w:r>
     </w:p>
     <w:p>
@@ -947,7 +2918,16 @@
           <w:sz w:val="20"/>
           <w:szCs w:val="20"/>
         </w:rPr>
-        <w:t>Write to L2 cache</w:t>
+        <w:t xml:space="preserve">Will never happen due to MESI protocol.  </w:t>
+      </w:r>
+      <w:r>
+        <w:rPr>
+          <w:rFonts w:asciiTheme="minorBidi" w:eastAsia="Times New Roman" w:hAnsiTheme="minorBidi"/>
+          <w:color w:val="333333"/>
+          <w:sz w:val="20"/>
+          <w:szCs w:val="20"/>
+        </w:rPr>
+        <w:t>If another processor has it and has modified it, we will definitely be in the Invalid state.</w:t>
       </w:r>
     </w:p>
     <w:p>
@@ -972,7 +2952,7 @@
           <w:sz w:val="20"/>
           <w:szCs w:val="20"/>
         </w:rPr>
-        <w:t>Exclusive</w:t>
+        <w:t>Shared</w:t>
       </w:r>
     </w:p>
     <w:p>
@@ -997,16 +2977,33 @@
           <w:sz w:val="20"/>
           <w:szCs w:val="20"/>
         </w:rPr>
-        <w:t xml:space="preserve">MESI – </w:t>
-      </w:r>
-      <w:r>
-        <w:rPr>
-          <w:rFonts w:asciiTheme="minorBidi" w:eastAsia="Times New Roman" w:hAnsiTheme="minorBidi"/>
-          <w:color w:val="333333"/>
-          <w:sz w:val="20"/>
-          <w:szCs w:val="20"/>
-        </w:rPr>
-        <w:t>M</w:t>
+        <w:t>This will not happen due to MESI protocol.</w:t>
+      </w:r>
+    </w:p>
+    <w:p>
+      <w:pPr>
+        <w:numPr>
+          <w:ilvl w:val="2"/>
+          <w:numId w:val="1"/>
+        </w:numPr>
+        <w:shd w:val="clear" w:color="auto" w:fill="FFFFFF"/>
+        <w:spacing w:after="0" w:line="240" w:lineRule="auto"/>
+        <w:rPr>
+          <w:rFonts w:asciiTheme="minorBidi" w:eastAsia="Times New Roman" w:hAnsiTheme="minorBidi"/>
+          <w:color w:val="333333"/>
+          <w:sz w:val="20"/>
+          <w:szCs w:val="20"/>
+        </w:rPr>
+      </w:pPr>
+      <w:r>
+        <w:rPr>
+          <w:rFonts w:asciiTheme="minorBidi" w:eastAsia="Times New Roman" w:hAnsiTheme="minorBidi"/>
+          <w:color w:val="333333"/>
+          <w:sz w:val="20"/>
+          <w:szCs w:val="20"/>
+        </w:rPr>
+        <w:lastRenderedPageBreak/>
+        <w:t>Invalid</w:t>
       </w:r>
     </w:p>
     <w:p>
@@ -1031,1375 +3028,10 @@
           <w:sz w:val="20"/>
           <w:szCs w:val="20"/>
         </w:rPr>
-        <w:t>Write to L2 cache</w:t>
-      </w:r>
-    </w:p>
-    <w:p>
-      <w:pPr>
-        <w:numPr>
-          <w:ilvl w:val="2"/>
-          <w:numId w:val="1"/>
-        </w:numPr>
-        <w:shd w:val="clear" w:color="auto" w:fill="FFFFFF"/>
-        <w:spacing w:after="0" w:line="240" w:lineRule="auto"/>
-        <w:rPr>
-          <w:rFonts w:asciiTheme="minorBidi" w:eastAsia="Times New Roman" w:hAnsiTheme="minorBidi"/>
-          <w:color w:val="333333"/>
-          <w:sz w:val="20"/>
-          <w:szCs w:val="20"/>
-        </w:rPr>
-      </w:pPr>
-      <w:r>
-        <w:rPr>
-          <w:rFonts w:asciiTheme="minorBidi" w:eastAsia="Times New Roman" w:hAnsiTheme="minorBidi"/>
-          <w:color w:val="333333"/>
-          <w:sz w:val="20"/>
-          <w:szCs w:val="20"/>
-        </w:rPr>
-        <w:t>Shared</w:t>
-      </w:r>
-      <w:r>
-        <w:rPr>
-          <w:rFonts w:asciiTheme="minorBidi" w:eastAsia="Times New Roman" w:hAnsiTheme="minorBidi"/>
-          <w:color w:val="333333"/>
-          <w:sz w:val="20"/>
-          <w:szCs w:val="20"/>
-        </w:rPr>
-        <w:t> </w:t>
-      </w:r>
-    </w:p>
-    <w:p>
-      <w:pPr>
-        <w:numPr>
-          <w:ilvl w:val="3"/>
-          <w:numId w:val="1"/>
-        </w:numPr>
-        <w:shd w:val="clear" w:color="auto" w:fill="FFFFFF"/>
-        <w:spacing w:after="0" w:line="240" w:lineRule="auto"/>
-        <w:rPr>
-          <w:rFonts w:asciiTheme="minorBidi" w:eastAsia="Times New Roman" w:hAnsiTheme="minorBidi"/>
-          <w:color w:val="333333"/>
-          <w:sz w:val="20"/>
-          <w:szCs w:val="20"/>
-        </w:rPr>
-      </w:pPr>
-      <w:r>
-        <w:rPr>
-          <w:rFonts w:asciiTheme="minorBidi" w:eastAsia="Times New Roman" w:hAnsiTheme="minorBidi"/>
-          <w:color w:val="333333"/>
-          <w:sz w:val="20"/>
-          <w:szCs w:val="20"/>
-        </w:rPr>
-        <w:t>MESI –</w:t>
-      </w:r>
-      <w:r>
-        <w:rPr>
-          <w:rFonts w:asciiTheme="minorBidi" w:eastAsia="Times New Roman" w:hAnsiTheme="minorBidi"/>
-          <w:color w:val="333333"/>
-          <w:sz w:val="20"/>
-          <w:szCs w:val="20"/>
-        </w:rPr>
-        <w:t xml:space="preserve"> M</w:t>
-      </w:r>
-    </w:p>
-    <w:p>
-      <w:pPr>
-        <w:numPr>
-          <w:ilvl w:val="3"/>
-          <w:numId w:val="1"/>
-        </w:numPr>
-        <w:shd w:val="clear" w:color="auto" w:fill="FFFFFF"/>
-        <w:spacing w:after="0" w:line="240" w:lineRule="auto"/>
-        <w:rPr>
-          <w:rFonts w:asciiTheme="minorBidi" w:eastAsia="Times New Roman" w:hAnsiTheme="minorBidi"/>
-          <w:color w:val="333333"/>
-          <w:sz w:val="20"/>
-          <w:szCs w:val="20"/>
-        </w:rPr>
-      </w:pPr>
-      <w:r>
-        <w:rPr>
-          <w:rFonts w:asciiTheme="minorBidi" w:eastAsia="Times New Roman" w:hAnsiTheme="minorBidi"/>
-          <w:color w:val="333333"/>
-          <w:sz w:val="20"/>
-          <w:szCs w:val="20"/>
-        </w:rPr>
-        <w:t>Read from shared bus with RFO or Invalidate</w:t>
-      </w:r>
-    </w:p>
-    <w:p>
-      <w:pPr>
-        <w:numPr>
-          <w:ilvl w:val="3"/>
-          <w:numId w:val="1"/>
-        </w:numPr>
-        <w:shd w:val="clear" w:color="auto" w:fill="FFFFFF"/>
-        <w:spacing w:after="0" w:line="240" w:lineRule="auto"/>
-        <w:rPr>
-          <w:rFonts w:asciiTheme="minorBidi" w:eastAsia="Times New Roman" w:hAnsiTheme="minorBidi"/>
-          <w:color w:val="333333"/>
-          <w:sz w:val="20"/>
-          <w:szCs w:val="20"/>
-        </w:rPr>
-      </w:pPr>
-      <w:r>
-        <w:rPr>
-          <w:rFonts w:asciiTheme="minorBidi" w:eastAsia="Times New Roman" w:hAnsiTheme="minorBidi"/>
-          <w:color w:val="333333"/>
-          <w:sz w:val="20"/>
-          <w:szCs w:val="20"/>
-        </w:rPr>
-        <w:t>Write to L2 cache</w:t>
-      </w:r>
-    </w:p>
-    <w:p>
-      <w:pPr>
-        <w:numPr>
-          <w:ilvl w:val="2"/>
-          <w:numId w:val="1"/>
-        </w:numPr>
-        <w:shd w:val="clear" w:color="auto" w:fill="FFFFFF"/>
-        <w:spacing w:after="0" w:line="240" w:lineRule="auto"/>
-        <w:rPr>
-          <w:rFonts w:asciiTheme="minorBidi" w:eastAsia="Times New Roman" w:hAnsiTheme="minorBidi"/>
-          <w:color w:val="333333"/>
-          <w:sz w:val="20"/>
-          <w:szCs w:val="20"/>
-        </w:rPr>
-      </w:pPr>
-      <w:r>
-        <w:rPr>
-          <w:rFonts w:asciiTheme="minorBidi" w:eastAsia="Times New Roman" w:hAnsiTheme="minorBidi"/>
-          <w:color w:val="333333"/>
-          <w:sz w:val="20"/>
-          <w:szCs w:val="20"/>
-        </w:rPr>
-        <w:t>Invalid</w:t>
-      </w:r>
-    </w:p>
-    <w:p>
-      <w:pPr>
-        <w:numPr>
-          <w:ilvl w:val="3"/>
-          <w:numId w:val="1"/>
-        </w:numPr>
-        <w:shd w:val="clear" w:color="auto" w:fill="FFFFFF"/>
-        <w:spacing w:after="0" w:line="240" w:lineRule="auto"/>
-        <w:rPr>
-          <w:rFonts w:asciiTheme="minorBidi" w:eastAsia="Times New Roman" w:hAnsiTheme="minorBidi"/>
-          <w:color w:val="333333"/>
-          <w:sz w:val="20"/>
-          <w:szCs w:val="20"/>
-        </w:rPr>
-      </w:pPr>
-      <w:r>
-        <w:rPr>
-          <w:rFonts w:asciiTheme="minorBidi" w:eastAsia="Times New Roman" w:hAnsiTheme="minorBidi"/>
-          <w:color w:val="333333"/>
-          <w:sz w:val="20"/>
-          <w:szCs w:val="20"/>
-        </w:rPr>
-        <w:t>MESI –</w:t>
-      </w:r>
-      <w:r>
-        <w:rPr>
-          <w:rFonts w:asciiTheme="minorBidi" w:eastAsia="Times New Roman" w:hAnsiTheme="minorBidi"/>
-          <w:color w:val="333333"/>
-          <w:sz w:val="20"/>
-          <w:szCs w:val="20"/>
-        </w:rPr>
-        <w:t xml:space="preserve"> M</w:t>
-      </w:r>
-    </w:p>
-    <w:p>
-      <w:pPr>
-        <w:numPr>
-          <w:ilvl w:val="3"/>
-          <w:numId w:val="1"/>
-        </w:numPr>
-        <w:shd w:val="clear" w:color="auto" w:fill="FFFFFF"/>
-        <w:spacing w:after="0" w:line="240" w:lineRule="auto"/>
-        <w:rPr>
-          <w:rFonts w:asciiTheme="minorBidi" w:eastAsia="Times New Roman" w:hAnsiTheme="minorBidi"/>
-          <w:color w:val="333333"/>
-          <w:sz w:val="20"/>
-          <w:szCs w:val="20"/>
-        </w:rPr>
-      </w:pPr>
-      <w:r>
-        <w:rPr>
-          <w:rFonts w:asciiTheme="minorBidi" w:eastAsia="Times New Roman" w:hAnsiTheme="minorBidi"/>
-          <w:color w:val="333333"/>
-          <w:sz w:val="20"/>
-          <w:szCs w:val="20"/>
-        </w:rPr>
-        <w:t>Read from shared bus with RFO</w:t>
-      </w:r>
-    </w:p>
-    <w:p>
-      <w:pPr>
-        <w:numPr>
-          <w:ilvl w:val="3"/>
-          <w:numId w:val="1"/>
-        </w:numPr>
-        <w:shd w:val="clear" w:color="auto" w:fill="FFFFFF"/>
-        <w:spacing w:after="0" w:line="240" w:lineRule="auto"/>
-        <w:rPr>
-          <w:rFonts w:asciiTheme="minorBidi" w:eastAsia="Times New Roman" w:hAnsiTheme="minorBidi"/>
-          <w:color w:val="333333"/>
-          <w:sz w:val="20"/>
-          <w:szCs w:val="20"/>
-        </w:rPr>
-      </w:pPr>
-      <w:r>
-        <w:rPr>
-          <w:rFonts w:asciiTheme="minorBidi" w:eastAsia="Times New Roman" w:hAnsiTheme="minorBidi"/>
-          <w:color w:val="333333"/>
-          <w:sz w:val="20"/>
-          <w:szCs w:val="20"/>
-        </w:rPr>
-        <w:t>Write to L2 cache</w:t>
-      </w:r>
-    </w:p>
-    <w:p>
-      <w:pPr>
-        <w:numPr>
-          <w:ilvl w:val="1"/>
-          <w:numId w:val="1"/>
-        </w:numPr>
-        <w:shd w:val="clear" w:color="auto" w:fill="FFFFFF"/>
-        <w:spacing w:after="0" w:line="240" w:lineRule="auto"/>
-        <w:rPr>
-          <w:rFonts w:asciiTheme="minorBidi" w:eastAsia="Times New Roman" w:hAnsiTheme="minorBidi"/>
-          <w:color w:val="333333"/>
-          <w:sz w:val="20"/>
-          <w:szCs w:val="20"/>
-        </w:rPr>
-      </w:pPr>
-      <w:r>
-        <w:rPr>
-          <w:rFonts w:asciiTheme="minorBidi" w:eastAsia="Times New Roman" w:hAnsiTheme="minorBidi"/>
-          <w:color w:val="333333"/>
-          <w:sz w:val="20"/>
-          <w:szCs w:val="20"/>
-        </w:rPr>
-        <w:t>Miss</w:t>
-      </w:r>
-    </w:p>
-    <w:p>
-      <w:pPr>
-        <w:numPr>
-          <w:ilvl w:val="2"/>
-          <w:numId w:val="1"/>
-        </w:numPr>
-        <w:shd w:val="clear" w:color="auto" w:fill="FFFFFF"/>
-        <w:spacing w:after="0" w:line="240" w:lineRule="auto"/>
-        <w:rPr>
-          <w:rFonts w:asciiTheme="minorBidi" w:eastAsia="Times New Roman" w:hAnsiTheme="minorBidi"/>
-          <w:color w:val="333333"/>
-          <w:sz w:val="20"/>
-          <w:szCs w:val="20"/>
-        </w:rPr>
-      </w:pPr>
-      <w:r>
-        <w:rPr>
-          <w:rFonts w:asciiTheme="minorBidi" w:eastAsia="Times New Roman" w:hAnsiTheme="minorBidi"/>
-          <w:color w:val="333333"/>
-          <w:sz w:val="20"/>
-          <w:szCs w:val="20"/>
-        </w:rPr>
-        <w:t>Read from shared bus with RFO</w:t>
-      </w:r>
-      <w:r>
-        <w:rPr>
-          <w:rFonts w:asciiTheme="minorBidi" w:eastAsia="Times New Roman" w:hAnsiTheme="minorBidi"/>
-          <w:color w:val="333333"/>
-          <w:sz w:val="20"/>
-          <w:szCs w:val="20"/>
-        </w:rPr>
-        <w:t xml:space="preserve"> </w:t>
-      </w:r>
-      <w:r>
-        <w:rPr>
-          <w:rFonts w:asciiTheme="minorBidi" w:eastAsia="Times New Roman" w:hAnsiTheme="minorBidi"/>
-          <w:color w:val="FF0000"/>
-          <w:sz w:val="20"/>
-          <w:szCs w:val="20"/>
-        </w:rPr>
-        <w:t>(done for inclusivity?)</w:t>
-      </w:r>
-    </w:p>
-    <w:p>
-      <w:pPr>
-        <w:shd w:val="clear" w:color="auto" w:fill="FFFFFF"/>
-        <w:spacing w:after="0" w:line="240" w:lineRule="auto"/>
-        <w:ind w:left="1080"/>
-        <w:rPr>
-          <w:rFonts w:asciiTheme="minorBidi" w:eastAsia="Times New Roman" w:hAnsiTheme="minorBidi"/>
-          <w:color w:val="333333"/>
-          <w:sz w:val="20"/>
-          <w:szCs w:val="20"/>
-        </w:rPr>
-      </w:pPr>
-    </w:p>
-    <w:p>
-      <w:pPr>
-        <w:numPr>
-          <w:ilvl w:val="0"/>
-          <w:numId w:val="1"/>
-        </w:numPr>
-        <w:shd w:val="clear" w:color="auto" w:fill="FFFFFF"/>
-        <w:spacing w:after="0" w:line="240" w:lineRule="auto"/>
-        <w:rPr>
-          <w:rFonts w:asciiTheme="minorBidi" w:eastAsia="Times New Roman" w:hAnsiTheme="minorBidi"/>
-          <w:color w:val="333333"/>
-          <w:sz w:val="20"/>
-          <w:szCs w:val="20"/>
-        </w:rPr>
-      </w:pPr>
-      <w:r>
-        <w:rPr>
-          <w:rFonts w:asciiTheme="minorBidi" w:eastAsia="Times New Roman" w:hAnsiTheme="minorBidi"/>
-          <w:color w:val="333333"/>
-          <w:sz w:val="20"/>
-          <w:szCs w:val="20"/>
-        </w:rPr>
-        <w:t>Read request from L1 instruction</w:t>
-      </w:r>
-    </w:p>
-    <w:p>
-      <w:pPr>
-        <w:numPr>
-          <w:ilvl w:val="1"/>
-          <w:numId w:val="1"/>
-        </w:numPr>
-        <w:shd w:val="clear" w:color="auto" w:fill="FFFFFF"/>
-        <w:spacing w:after="0" w:line="240" w:lineRule="auto"/>
-        <w:rPr>
-          <w:rFonts w:asciiTheme="minorBidi" w:eastAsia="Times New Roman" w:hAnsiTheme="minorBidi"/>
-          <w:color w:val="333333"/>
-          <w:sz w:val="20"/>
-          <w:szCs w:val="20"/>
-        </w:rPr>
-      </w:pPr>
-      <w:r>
-        <w:rPr>
-          <w:rFonts w:asciiTheme="minorBidi" w:eastAsia="Times New Roman" w:hAnsiTheme="minorBidi"/>
-          <w:color w:val="333333"/>
-          <w:sz w:val="20"/>
-          <w:szCs w:val="20"/>
-        </w:rPr>
-        <w:t>Same as Read request from L1 data</w:t>
-      </w:r>
-      <w:r>
-        <w:rPr>
-          <w:rFonts w:asciiTheme="minorBidi" w:eastAsia="Times New Roman" w:hAnsiTheme="minorBidi"/>
-          <w:color w:val="333333"/>
-          <w:sz w:val="20"/>
-          <w:szCs w:val="20"/>
-        </w:rPr>
-        <w:t> </w:t>
-      </w:r>
-    </w:p>
-    <w:p>
-      <w:pPr>
-        <w:numPr>
-          <w:ilvl w:val="1"/>
-          <w:numId w:val="1"/>
-        </w:numPr>
-        <w:shd w:val="clear" w:color="auto" w:fill="FFFFFF"/>
-        <w:spacing w:after="0" w:line="240" w:lineRule="auto"/>
-        <w:rPr>
-          <w:rFonts w:asciiTheme="minorBidi" w:eastAsia="Times New Roman" w:hAnsiTheme="minorBidi"/>
-          <w:color w:val="333333"/>
-          <w:sz w:val="20"/>
-          <w:szCs w:val="20"/>
-        </w:rPr>
-      </w:pPr>
-      <w:r>
-        <w:rPr>
-          <w:rFonts w:asciiTheme="minorBidi" w:eastAsia="Times New Roman" w:hAnsiTheme="minorBidi"/>
-          <w:color w:val="333333"/>
-          <w:sz w:val="20"/>
-          <w:szCs w:val="20"/>
-        </w:rPr>
-        <w:t>Snooped invalid command</w:t>
-      </w:r>
-      <w:r>
-        <w:rPr>
-          <w:rFonts w:asciiTheme="minorBidi" w:eastAsia="Times New Roman" w:hAnsiTheme="minorBidi"/>
-          <w:color w:val="333333"/>
-          <w:sz w:val="20"/>
-          <w:szCs w:val="20"/>
-        </w:rPr>
-        <w:t xml:space="preserve"> (</w:t>
-      </w:r>
-      <w:r>
-        <w:rPr>
-          <w:rFonts w:asciiTheme="minorBidi" w:eastAsia="Times New Roman" w:hAnsiTheme="minorBidi"/>
-          <w:color w:val="333333"/>
-          <w:sz w:val="20"/>
-          <w:szCs w:val="20"/>
-        </w:rPr>
-        <w:t>Reading from shared bus</w:t>
-      </w:r>
-      <w:r>
-        <w:rPr>
-          <w:rFonts w:asciiTheme="minorBidi" w:eastAsia="Times New Roman" w:hAnsiTheme="minorBidi"/>
-          <w:color w:val="333333"/>
-          <w:sz w:val="20"/>
-          <w:szCs w:val="20"/>
-        </w:rPr>
-        <w:t>)</w:t>
-      </w:r>
-    </w:p>
-    <w:p>
-      <w:pPr>
-        <w:numPr>
-          <w:ilvl w:val="2"/>
-          <w:numId w:val="1"/>
-        </w:numPr>
-        <w:shd w:val="clear" w:color="auto" w:fill="FFFFFF"/>
-        <w:spacing w:after="0" w:line="240" w:lineRule="auto"/>
-        <w:rPr>
-          <w:rFonts w:asciiTheme="minorBidi" w:eastAsia="Times New Roman" w:hAnsiTheme="minorBidi"/>
-          <w:color w:val="FF0000"/>
-          <w:sz w:val="20"/>
-          <w:szCs w:val="20"/>
-        </w:rPr>
-      </w:pPr>
-      <w:r>
-        <w:rPr>
-          <w:rFonts w:asciiTheme="minorBidi" w:eastAsia="Times New Roman" w:hAnsiTheme="minorBidi"/>
-          <w:color w:val="FF0000"/>
-          <w:sz w:val="20"/>
-          <w:szCs w:val="20"/>
-        </w:rPr>
-        <w:t>Wait for data to be loaded from processor owning data to the bus/ram</w:t>
-      </w:r>
-    </w:p>
-    <w:p>
-      <w:pPr>
-        <w:shd w:val="clear" w:color="auto" w:fill="FFFFFF"/>
-        <w:spacing w:after="0" w:line="240" w:lineRule="auto"/>
-        <w:ind w:left="1080"/>
-        <w:rPr>
-          <w:rFonts w:asciiTheme="minorBidi" w:eastAsia="Times New Roman" w:hAnsiTheme="minorBidi"/>
-          <w:color w:val="FF0000"/>
-          <w:sz w:val="20"/>
-          <w:szCs w:val="20"/>
-        </w:rPr>
-      </w:pPr>
-    </w:p>
-    <w:p>
-      <w:pPr>
-        <w:numPr>
-          <w:ilvl w:val="0"/>
-          <w:numId w:val="1"/>
-        </w:numPr>
-        <w:shd w:val="clear" w:color="auto" w:fill="FFFFFF"/>
-        <w:spacing w:after="0" w:line="240" w:lineRule="auto"/>
-        <w:rPr>
-          <w:rFonts w:asciiTheme="minorBidi" w:eastAsia="Times New Roman" w:hAnsiTheme="minorBidi"/>
-          <w:color w:val="333333"/>
-          <w:sz w:val="20"/>
-          <w:szCs w:val="20"/>
-        </w:rPr>
-      </w:pPr>
-      <w:r>
-        <w:rPr>
-          <w:rFonts w:asciiTheme="minorBidi" w:eastAsia="Times New Roman" w:hAnsiTheme="minorBidi"/>
-          <w:color w:val="333333"/>
-          <w:sz w:val="20"/>
-          <w:szCs w:val="20"/>
-        </w:rPr>
-        <w:t>Snooped invalidate command</w:t>
-      </w:r>
-      <w:r>
-        <w:rPr>
-          <w:rFonts w:asciiTheme="minorBidi" w:eastAsia="Times New Roman" w:hAnsiTheme="minorBidi"/>
-          <w:color w:val="333333"/>
-          <w:sz w:val="20"/>
-          <w:szCs w:val="20"/>
-        </w:rPr>
-        <w:t xml:space="preserve"> (Another processor is modifying the data)</w:t>
-      </w:r>
-    </w:p>
-    <w:p>
-      <w:pPr>
-        <w:numPr>
-          <w:ilvl w:val="1"/>
-          <w:numId w:val="1"/>
-        </w:numPr>
-        <w:shd w:val="clear" w:color="auto" w:fill="FFFFFF"/>
-        <w:spacing w:after="0" w:line="240" w:lineRule="auto"/>
-        <w:rPr>
-          <w:rFonts w:asciiTheme="minorBidi" w:eastAsia="Times New Roman" w:hAnsiTheme="minorBidi"/>
-          <w:color w:val="333333"/>
-          <w:sz w:val="20"/>
-          <w:szCs w:val="20"/>
-        </w:rPr>
-      </w:pPr>
-      <w:r>
-        <w:rPr>
-          <w:rFonts w:asciiTheme="minorBidi" w:eastAsia="Times New Roman" w:hAnsiTheme="minorBidi"/>
-          <w:color w:val="333333"/>
-          <w:sz w:val="20"/>
-          <w:szCs w:val="20"/>
-        </w:rPr>
-        <w:t>Modified</w:t>
-      </w:r>
-    </w:p>
-    <w:p>
-      <w:pPr>
-        <w:numPr>
-          <w:ilvl w:val="2"/>
-          <w:numId w:val="1"/>
-        </w:numPr>
-        <w:shd w:val="clear" w:color="auto" w:fill="FFFFFF"/>
-        <w:spacing w:after="0" w:line="240" w:lineRule="auto"/>
-        <w:rPr>
-          <w:rFonts w:asciiTheme="minorBidi" w:eastAsia="Times New Roman" w:hAnsiTheme="minorBidi"/>
-          <w:color w:val="333333"/>
-          <w:sz w:val="20"/>
-          <w:szCs w:val="20"/>
-        </w:rPr>
-      </w:pPr>
-    </w:p>
-    <w:p>
-      <w:pPr>
-        <w:numPr>
-          <w:ilvl w:val="1"/>
-          <w:numId w:val="1"/>
-        </w:numPr>
-        <w:shd w:val="clear" w:color="auto" w:fill="FFFFFF"/>
-        <w:spacing w:after="0" w:line="240" w:lineRule="auto"/>
-        <w:rPr>
-          <w:rFonts w:asciiTheme="minorBidi" w:eastAsia="Times New Roman" w:hAnsiTheme="minorBidi"/>
-          <w:color w:val="333333"/>
-          <w:sz w:val="20"/>
-          <w:szCs w:val="20"/>
-        </w:rPr>
-      </w:pPr>
-      <w:r>
-        <w:rPr>
-          <w:rFonts w:asciiTheme="minorBidi" w:eastAsia="Times New Roman" w:hAnsiTheme="minorBidi"/>
-          <w:color w:val="333333"/>
-          <w:sz w:val="20"/>
-          <w:szCs w:val="20"/>
-        </w:rPr>
-        <w:lastRenderedPageBreak/>
-        <w:t>Exclusive</w:t>
-      </w:r>
-    </w:p>
-    <w:p>
-      <w:pPr>
-        <w:numPr>
-          <w:ilvl w:val="1"/>
-          <w:numId w:val="1"/>
-        </w:numPr>
-        <w:shd w:val="clear" w:color="auto" w:fill="FFFFFF"/>
-        <w:spacing w:after="0" w:line="240" w:lineRule="auto"/>
-        <w:rPr>
-          <w:rFonts w:asciiTheme="minorBidi" w:eastAsia="Times New Roman" w:hAnsiTheme="minorBidi"/>
-          <w:color w:val="333333"/>
-          <w:sz w:val="20"/>
-          <w:szCs w:val="20"/>
-        </w:rPr>
-      </w:pPr>
-      <w:r>
-        <w:rPr>
-          <w:rFonts w:asciiTheme="minorBidi" w:eastAsia="Times New Roman" w:hAnsiTheme="minorBidi"/>
-          <w:color w:val="333333"/>
-          <w:sz w:val="20"/>
-          <w:szCs w:val="20"/>
-        </w:rPr>
-        <w:t>Shared</w:t>
-      </w:r>
-    </w:p>
-    <w:p>
-      <w:pPr>
-        <w:numPr>
-          <w:ilvl w:val="1"/>
-          <w:numId w:val="1"/>
-        </w:numPr>
-        <w:shd w:val="clear" w:color="auto" w:fill="FFFFFF"/>
-        <w:spacing w:after="0" w:line="240" w:lineRule="auto"/>
-        <w:rPr>
-          <w:rFonts w:asciiTheme="minorBidi" w:eastAsia="Times New Roman" w:hAnsiTheme="minorBidi"/>
-          <w:color w:val="333333"/>
-          <w:sz w:val="20"/>
-          <w:szCs w:val="20"/>
-        </w:rPr>
-      </w:pPr>
-      <w:r>
-        <w:rPr>
-          <w:rFonts w:asciiTheme="minorBidi" w:eastAsia="Times New Roman" w:hAnsiTheme="minorBidi"/>
-          <w:color w:val="333333"/>
-          <w:sz w:val="20"/>
-          <w:szCs w:val="20"/>
-        </w:rPr>
-        <w:t>Invalid</w:t>
-      </w:r>
-    </w:p>
-    <w:p>
-      <w:pPr>
-        <w:shd w:val="clear" w:color="auto" w:fill="FFFFFF"/>
-        <w:spacing w:after="0" w:line="240" w:lineRule="auto"/>
-        <w:ind w:left="720"/>
-        <w:rPr>
-          <w:rFonts w:asciiTheme="minorBidi" w:eastAsia="Times New Roman" w:hAnsiTheme="minorBidi"/>
-          <w:color w:val="333333"/>
-          <w:sz w:val="20"/>
-          <w:szCs w:val="20"/>
-        </w:rPr>
-      </w:pPr>
-    </w:p>
-    <w:p>
-      <w:pPr>
-        <w:numPr>
-          <w:ilvl w:val="0"/>
-          <w:numId w:val="1"/>
-        </w:numPr>
-        <w:shd w:val="clear" w:color="auto" w:fill="FFFFFF"/>
-        <w:spacing w:after="0" w:line="240" w:lineRule="auto"/>
-        <w:rPr>
-          <w:rFonts w:asciiTheme="minorBidi" w:eastAsia="Times New Roman" w:hAnsiTheme="minorBidi"/>
-          <w:color w:val="333333"/>
-          <w:sz w:val="20"/>
-          <w:szCs w:val="20"/>
-        </w:rPr>
-      </w:pPr>
-      <w:r>
-        <w:rPr>
-          <w:rFonts w:asciiTheme="minorBidi" w:eastAsia="Times New Roman" w:hAnsiTheme="minorBidi"/>
-          <w:color w:val="333333"/>
-          <w:sz w:val="20"/>
-          <w:szCs w:val="20"/>
-        </w:rPr>
-        <w:t>Snooped read request</w:t>
-      </w:r>
-      <w:r>
-        <w:rPr>
-          <w:rFonts w:asciiTheme="minorBidi" w:eastAsia="Times New Roman" w:hAnsiTheme="minorBidi"/>
-          <w:color w:val="333333"/>
-          <w:sz w:val="20"/>
-          <w:szCs w:val="20"/>
-        </w:rPr>
-        <w:t xml:space="preserve"> (another processor</w:t>
-      </w:r>
-      <w:r>
-        <w:rPr>
-          <w:rFonts w:asciiTheme="minorBidi" w:eastAsia="Times New Roman" w:hAnsiTheme="minorBidi"/>
-          <w:color w:val="333333"/>
-          <w:sz w:val="20"/>
-          <w:szCs w:val="20"/>
-        </w:rPr>
-        <w:t xml:space="preserve"> is trying to read)</w:t>
-      </w:r>
-    </w:p>
-    <w:p>
-      <w:pPr>
-        <w:numPr>
-          <w:ilvl w:val="1"/>
-          <w:numId w:val="1"/>
-        </w:numPr>
-        <w:shd w:val="clear" w:color="auto" w:fill="FFFFFF"/>
-        <w:spacing w:after="0" w:line="240" w:lineRule="auto"/>
-        <w:rPr>
-          <w:rFonts w:asciiTheme="minorBidi" w:eastAsia="Times New Roman" w:hAnsiTheme="minorBidi"/>
-          <w:color w:val="333333"/>
-          <w:sz w:val="20"/>
-          <w:szCs w:val="20"/>
-        </w:rPr>
-      </w:pPr>
-      <w:r>
-        <w:rPr>
-          <w:rFonts w:asciiTheme="minorBidi" w:eastAsia="Times New Roman" w:hAnsiTheme="minorBidi"/>
-          <w:color w:val="333333"/>
-          <w:sz w:val="20"/>
-          <w:szCs w:val="20"/>
-        </w:rPr>
-        <w:t>HIT/HITM</w:t>
-      </w:r>
-    </w:p>
-    <w:p>
-      <w:pPr>
-        <w:numPr>
-          <w:ilvl w:val="2"/>
-          <w:numId w:val="1"/>
-        </w:numPr>
-        <w:shd w:val="clear" w:color="auto" w:fill="FFFFFF"/>
-        <w:spacing w:after="0" w:line="240" w:lineRule="auto"/>
-        <w:rPr>
-          <w:rFonts w:asciiTheme="minorBidi" w:eastAsia="Times New Roman" w:hAnsiTheme="minorBidi"/>
-          <w:color w:val="333333"/>
-          <w:sz w:val="20"/>
-          <w:szCs w:val="20"/>
-        </w:rPr>
-      </w:pPr>
-      <w:r>
-        <w:rPr>
-          <w:rFonts w:asciiTheme="minorBidi" w:eastAsia="Times New Roman" w:hAnsiTheme="minorBidi"/>
-          <w:color w:val="333333"/>
-          <w:sz w:val="20"/>
-          <w:szCs w:val="20"/>
-        </w:rPr>
-        <w:t>M</w:t>
-      </w:r>
-      <w:r>
-        <w:rPr>
-          <w:rFonts w:asciiTheme="minorBidi" w:eastAsia="Times New Roman" w:hAnsiTheme="minorBidi"/>
-          <w:color w:val="333333"/>
-          <w:sz w:val="20"/>
-          <w:szCs w:val="20"/>
-        </w:rPr>
-        <w:t>odified</w:t>
-      </w:r>
-    </w:p>
-    <w:p>
-      <w:pPr>
-        <w:numPr>
-          <w:ilvl w:val="3"/>
-          <w:numId w:val="1"/>
-        </w:numPr>
-        <w:shd w:val="clear" w:color="auto" w:fill="FFFFFF"/>
-        <w:spacing w:after="0" w:line="240" w:lineRule="auto"/>
-        <w:rPr>
-          <w:rFonts w:asciiTheme="minorBidi" w:eastAsia="Times New Roman" w:hAnsiTheme="minorBidi"/>
-          <w:color w:val="333333"/>
-          <w:sz w:val="20"/>
-          <w:szCs w:val="20"/>
-        </w:rPr>
-      </w:pPr>
-      <w:r>
-        <w:rPr>
-          <w:rFonts w:asciiTheme="minorBidi" w:eastAsia="Times New Roman" w:hAnsiTheme="minorBidi"/>
-          <w:color w:val="333333"/>
-          <w:sz w:val="20"/>
-          <w:szCs w:val="20"/>
-        </w:rPr>
-        <w:t xml:space="preserve">MESI – </w:t>
-      </w:r>
-      <w:r>
-        <w:rPr>
-          <w:rFonts w:asciiTheme="minorBidi" w:eastAsia="Times New Roman" w:hAnsiTheme="minorBidi"/>
-          <w:color w:val="333333"/>
-          <w:sz w:val="20"/>
-          <w:szCs w:val="20"/>
-        </w:rPr>
-        <w:t>S</w:t>
-      </w:r>
-    </w:p>
-    <w:p>
-      <w:pPr>
-        <w:numPr>
-          <w:ilvl w:val="3"/>
-          <w:numId w:val="1"/>
-        </w:numPr>
-        <w:shd w:val="clear" w:color="auto" w:fill="FFFFFF"/>
-        <w:spacing w:after="0" w:line="240" w:lineRule="auto"/>
-        <w:rPr>
-          <w:rFonts w:asciiTheme="minorBidi" w:eastAsia="Times New Roman" w:hAnsiTheme="minorBidi"/>
-          <w:color w:val="333333"/>
-          <w:sz w:val="20"/>
-          <w:szCs w:val="20"/>
-        </w:rPr>
-      </w:pPr>
-      <w:r>
-        <w:rPr>
-          <w:rFonts w:asciiTheme="minorBidi" w:eastAsia="Times New Roman" w:hAnsiTheme="minorBidi"/>
-          <w:color w:val="333333"/>
-          <w:sz w:val="20"/>
-          <w:szCs w:val="20"/>
-        </w:rPr>
-        <w:t>Write back to shared bus</w:t>
-      </w:r>
-    </w:p>
-    <w:p>
-      <w:pPr>
-        <w:numPr>
-          <w:ilvl w:val="2"/>
-          <w:numId w:val="1"/>
-        </w:numPr>
-        <w:shd w:val="clear" w:color="auto" w:fill="FFFFFF"/>
-        <w:spacing w:after="0" w:line="240" w:lineRule="auto"/>
-        <w:rPr>
-          <w:rFonts w:asciiTheme="minorBidi" w:eastAsia="Times New Roman" w:hAnsiTheme="minorBidi"/>
-          <w:color w:val="333333"/>
-          <w:sz w:val="20"/>
-          <w:szCs w:val="20"/>
-        </w:rPr>
-      </w:pPr>
-      <w:r>
-        <w:rPr>
-          <w:rFonts w:asciiTheme="minorBidi" w:eastAsia="Times New Roman" w:hAnsiTheme="minorBidi"/>
-          <w:color w:val="333333"/>
-          <w:sz w:val="20"/>
-          <w:szCs w:val="20"/>
-        </w:rPr>
-        <w:t>E</w:t>
-      </w:r>
-      <w:r>
-        <w:rPr>
-          <w:rFonts w:asciiTheme="minorBidi" w:eastAsia="Times New Roman" w:hAnsiTheme="minorBidi"/>
-          <w:color w:val="333333"/>
-          <w:sz w:val="20"/>
-          <w:szCs w:val="20"/>
-        </w:rPr>
-        <w:t>xclusive</w:t>
-      </w:r>
-    </w:p>
-    <w:p>
-      <w:pPr>
-        <w:numPr>
-          <w:ilvl w:val="3"/>
-          <w:numId w:val="1"/>
-        </w:numPr>
-        <w:shd w:val="clear" w:color="auto" w:fill="FFFFFF"/>
-        <w:spacing w:after="0" w:line="240" w:lineRule="auto"/>
-        <w:rPr>
-          <w:rFonts w:asciiTheme="minorBidi" w:eastAsia="Times New Roman" w:hAnsiTheme="minorBidi"/>
-          <w:color w:val="333333"/>
-          <w:sz w:val="20"/>
-          <w:szCs w:val="20"/>
-        </w:rPr>
-      </w:pPr>
-      <w:r>
-        <w:rPr>
-          <w:rFonts w:asciiTheme="minorBidi" w:eastAsia="Times New Roman" w:hAnsiTheme="minorBidi"/>
-          <w:color w:val="333333"/>
-          <w:sz w:val="20"/>
-          <w:szCs w:val="20"/>
-        </w:rPr>
-        <w:t>MESI – S</w:t>
-      </w:r>
-    </w:p>
-    <w:p>
-      <w:pPr>
-        <w:numPr>
-          <w:ilvl w:val="2"/>
-          <w:numId w:val="1"/>
-        </w:numPr>
-        <w:shd w:val="clear" w:color="auto" w:fill="FFFFFF"/>
-        <w:spacing w:after="0" w:line="240" w:lineRule="auto"/>
-        <w:rPr>
-          <w:rFonts w:asciiTheme="minorBidi" w:eastAsia="Times New Roman" w:hAnsiTheme="minorBidi"/>
-          <w:color w:val="333333"/>
-          <w:sz w:val="20"/>
-          <w:szCs w:val="20"/>
-        </w:rPr>
-      </w:pPr>
-      <w:r>
-        <w:rPr>
-          <w:rFonts w:asciiTheme="minorBidi" w:eastAsia="Times New Roman" w:hAnsiTheme="minorBidi"/>
-          <w:color w:val="333333"/>
-          <w:sz w:val="20"/>
-          <w:szCs w:val="20"/>
-        </w:rPr>
-        <w:t>S</w:t>
-      </w:r>
-      <w:r>
-        <w:rPr>
-          <w:rFonts w:asciiTheme="minorBidi" w:eastAsia="Times New Roman" w:hAnsiTheme="minorBidi"/>
-          <w:color w:val="333333"/>
-          <w:sz w:val="20"/>
-          <w:szCs w:val="20"/>
-        </w:rPr>
-        <w:t>hared</w:t>
-      </w:r>
-    </w:p>
-    <w:p>
-      <w:pPr>
-        <w:numPr>
-          <w:ilvl w:val="3"/>
-          <w:numId w:val="1"/>
-        </w:numPr>
-        <w:shd w:val="clear" w:color="auto" w:fill="FFFFFF"/>
-        <w:spacing w:after="0" w:line="240" w:lineRule="auto"/>
-        <w:rPr>
-          <w:rFonts w:asciiTheme="minorBidi" w:eastAsia="Times New Roman" w:hAnsiTheme="minorBidi"/>
-          <w:color w:val="333333"/>
-          <w:sz w:val="20"/>
-          <w:szCs w:val="20"/>
-        </w:rPr>
-      </w:pPr>
-      <w:r>
-        <w:rPr>
-          <w:rFonts w:asciiTheme="minorBidi" w:eastAsia="Times New Roman" w:hAnsiTheme="minorBidi"/>
-          <w:color w:val="333333"/>
-          <w:sz w:val="20"/>
-          <w:szCs w:val="20"/>
-        </w:rPr>
-        <w:t xml:space="preserve">MESI – </w:t>
-      </w:r>
-      <w:r>
-        <w:rPr>
-          <w:rFonts w:asciiTheme="minorBidi" w:eastAsia="Times New Roman" w:hAnsiTheme="minorBidi"/>
-          <w:color w:val="333333"/>
-          <w:sz w:val="20"/>
-          <w:szCs w:val="20"/>
-        </w:rPr>
-        <w:t>Stay S</w:t>
-      </w:r>
-    </w:p>
-    <w:p>
-      <w:pPr>
-        <w:numPr>
-          <w:ilvl w:val="2"/>
-          <w:numId w:val="1"/>
-        </w:numPr>
-        <w:shd w:val="clear" w:color="auto" w:fill="FFFFFF"/>
-        <w:spacing w:after="0" w:line="240" w:lineRule="auto"/>
-        <w:rPr>
-          <w:rFonts w:asciiTheme="minorBidi" w:eastAsia="Times New Roman" w:hAnsiTheme="minorBidi"/>
-          <w:color w:val="333333"/>
-          <w:sz w:val="20"/>
-          <w:szCs w:val="20"/>
-        </w:rPr>
-      </w:pPr>
-      <w:r>
-        <w:rPr>
-          <w:rFonts w:asciiTheme="minorBidi" w:eastAsia="Times New Roman" w:hAnsiTheme="minorBidi"/>
-          <w:color w:val="333333"/>
-          <w:sz w:val="20"/>
-          <w:szCs w:val="20"/>
-        </w:rPr>
-        <w:t>I</w:t>
-      </w:r>
-      <w:r>
-        <w:rPr>
-          <w:rFonts w:asciiTheme="minorBidi" w:eastAsia="Times New Roman" w:hAnsiTheme="minorBidi"/>
-          <w:color w:val="333333"/>
-          <w:sz w:val="20"/>
-          <w:szCs w:val="20"/>
-        </w:rPr>
-        <w:t>nvalid</w:t>
-      </w:r>
-    </w:p>
-    <w:p>
-      <w:pPr>
-        <w:numPr>
-          <w:ilvl w:val="3"/>
-          <w:numId w:val="1"/>
-        </w:numPr>
-        <w:shd w:val="clear" w:color="auto" w:fill="FFFFFF"/>
-        <w:spacing w:after="0" w:line="240" w:lineRule="auto"/>
-        <w:rPr>
-          <w:rFonts w:asciiTheme="minorBidi" w:eastAsia="Times New Roman" w:hAnsiTheme="minorBidi"/>
-          <w:color w:val="333333"/>
-          <w:sz w:val="20"/>
-          <w:szCs w:val="20"/>
-        </w:rPr>
-      </w:pPr>
-      <w:r>
-        <w:rPr>
-          <w:rFonts w:asciiTheme="minorBidi" w:eastAsia="Times New Roman" w:hAnsiTheme="minorBidi"/>
-          <w:color w:val="333333"/>
-          <w:sz w:val="20"/>
-          <w:szCs w:val="20"/>
-        </w:rPr>
         <w:t>Do nothing</w:t>
       </w:r>
-    </w:p>
-    <w:p>
-      <w:pPr>
-        <w:numPr>
-          <w:ilvl w:val="1"/>
-          <w:numId w:val="1"/>
-        </w:numPr>
-        <w:shd w:val="clear" w:color="auto" w:fill="FFFFFF"/>
-        <w:spacing w:after="0" w:line="240" w:lineRule="auto"/>
-        <w:rPr>
-          <w:rFonts w:asciiTheme="minorBidi" w:eastAsia="Times New Roman" w:hAnsiTheme="minorBidi"/>
-          <w:color w:val="333333"/>
-          <w:sz w:val="20"/>
-          <w:szCs w:val="20"/>
-        </w:rPr>
-      </w:pPr>
-      <w:r>
-        <w:rPr>
-          <w:rFonts w:asciiTheme="minorBidi" w:eastAsia="Times New Roman" w:hAnsiTheme="minorBidi"/>
-          <w:color w:val="333333"/>
-          <w:sz w:val="20"/>
-          <w:szCs w:val="20"/>
-        </w:rPr>
-        <w:t>MISS</w:t>
-      </w:r>
-    </w:p>
-    <w:p>
-      <w:pPr>
-        <w:numPr>
-          <w:ilvl w:val="2"/>
-          <w:numId w:val="1"/>
-        </w:numPr>
-        <w:shd w:val="clear" w:color="auto" w:fill="FFFFFF"/>
-        <w:spacing w:after="0" w:line="240" w:lineRule="auto"/>
-        <w:rPr>
-          <w:rFonts w:asciiTheme="minorBidi" w:eastAsia="Times New Roman" w:hAnsiTheme="minorBidi"/>
-          <w:color w:val="333333"/>
-          <w:sz w:val="20"/>
-          <w:szCs w:val="20"/>
-        </w:rPr>
-      </w:pPr>
-      <w:r>
-        <w:rPr>
-          <w:rFonts w:asciiTheme="minorBidi" w:eastAsia="Times New Roman" w:hAnsiTheme="minorBidi"/>
-          <w:color w:val="333333"/>
-          <w:sz w:val="20"/>
-          <w:szCs w:val="20"/>
-        </w:rPr>
-        <w:t>Put miss</w:t>
-      </w:r>
-    </w:p>
-    <w:p>
-      <w:pPr>
-        <w:numPr>
-          <w:ilvl w:val="3"/>
-          <w:numId w:val="1"/>
-        </w:numPr>
-        <w:shd w:val="clear" w:color="auto" w:fill="FFFFFF"/>
-        <w:spacing w:after="0" w:line="240" w:lineRule="auto"/>
-        <w:rPr>
-          <w:rFonts w:asciiTheme="minorBidi" w:eastAsia="Times New Roman" w:hAnsiTheme="minorBidi"/>
-          <w:color w:val="333333"/>
-          <w:sz w:val="20"/>
-          <w:szCs w:val="20"/>
-        </w:rPr>
-      </w:pPr>
-      <w:r>
-        <w:rPr>
-          <w:rFonts w:asciiTheme="minorBidi" w:eastAsia="Times New Roman" w:hAnsiTheme="minorBidi"/>
-          <w:color w:val="333333"/>
-          <w:sz w:val="20"/>
-          <w:szCs w:val="20"/>
-        </w:rPr>
-        <w:t>Do nothing</w:t>
-      </w:r>
-    </w:p>
-    <w:p>
-      <w:pPr>
-        <w:shd w:val="clear" w:color="auto" w:fill="FFFFFF"/>
-        <w:spacing w:after="0" w:line="240" w:lineRule="auto"/>
-        <w:ind w:left="1440"/>
-        <w:rPr>
-          <w:rFonts w:asciiTheme="minorBidi" w:eastAsia="Times New Roman" w:hAnsiTheme="minorBidi"/>
-          <w:color w:val="333333"/>
-          <w:sz w:val="20"/>
-          <w:szCs w:val="20"/>
-        </w:rPr>
-      </w:pPr>
-    </w:p>
-    <w:p>
-      <w:pPr>
-        <w:numPr>
-          <w:ilvl w:val="0"/>
-          <w:numId w:val="1"/>
-        </w:numPr>
-        <w:shd w:val="clear" w:color="auto" w:fill="FFFFFF"/>
-        <w:spacing w:after="0" w:line="240" w:lineRule="auto"/>
-        <w:rPr>
-          <w:rFonts w:asciiTheme="minorBidi" w:eastAsia="Times New Roman" w:hAnsiTheme="minorBidi"/>
-          <w:color w:val="333333"/>
-          <w:sz w:val="20"/>
-          <w:szCs w:val="20"/>
-        </w:rPr>
-      </w:pPr>
-      <w:r>
-        <w:rPr>
-          <w:rFonts w:asciiTheme="minorBidi" w:eastAsia="Times New Roman" w:hAnsiTheme="minorBidi"/>
-          <w:color w:val="333333"/>
-          <w:sz w:val="20"/>
-          <w:szCs w:val="20"/>
-        </w:rPr>
-        <w:t>Snooped write request</w:t>
-      </w:r>
-    </w:p>
-    <w:p>
-      <w:pPr>
-        <w:numPr>
-          <w:ilvl w:val="1"/>
-          <w:numId w:val="1"/>
-        </w:numPr>
-        <w:shd w:val="clear" w:color="auto" w:fill="FFFFFF"/>
-        <w:spacing w:after="0" w:line="240" w:lineRule="auto"/>
-        <w:rPr>
-          <w:rFonts w:asciiTheme="minorBidi" w:eastAsia="Times New Roman" w:hAnsiTheme="minorBidi"/>
-          <w:color w:val="333333"/>
-          <w:sz w:val="20"/>
-          <w:szCs w:val="20"/>
-        </w:rPr>
-      </w:pPr>
-      <w:r>
-        <w:rPr>
-          <w:rFonts w:asciiTheme="minorBidi" w:eastAsia="Times New Roman" w:hAnsiTheme="minorBidi"/>
-          <w:color w:val="333333"/>
-          <w:sz w:val="20"/>
-          <w:szCs w:val="20"/>
-        </w:rPr>
-        <w:t>HIT</w:t>
-      </w:r>
-      <w:r>
-        <w:rPr>
-          <w:rFonts w:asciiTheme="minorBidi" w:eastAsia="Times New Roman" w:hAnsiTheme="minorBidi"/>
-          <w:color w:val="333333"/>
-          <w:sz w:val="20"/>
-          <w:szCs w:val="20"/>
-        </w:rPr>
-        <w:t>/HITM</w:t>
-      </w:r>
-    </w:p>
-    <w:p>
-      <w:pPr>
-        <w:numPr>
-          <w:ilvl w:val="2"/>
-          <w:numId w:val="1"/>
-        </w:numPr>
-        <w:shd w:val="clear" w:color="auto" w:fill="FFFFFF"/>
-        <w:spacing w:after="0" w:line="240" w:lineRule="auto"/>
-        <w:rPr>
-          <w:rFonts w:asciiTheme="minorBidi" w:eastAsia="Times New Roman" w:hAnsiTheme="minorBidi"/>
-          <w:color w:val="333333"/>
-          <w:sz w:val="20"/>
-          <w:szCs w:val="20"/>
-        </w:rPr>
-      </w:pPr>
-      <w:r>
-        <w:rPr>
-          <w:rFonts w:asciiTheme="minorBidi" w:eastAsia="Times New Roman" w:hAnsiTheme="minorBidi"/>
-          <w:color w:val="333333"/>
-          <w:sz w:val="20"/>
-          <w:szCs w:val="20"/>
-        </w:rPr>
-        <w:t>Modified</w:t>
-      </w:r>
-    </w:p>
-    <w:p>
-      <w:pPr>
-        <w:numPr>
-          <w:ilvl w:val="3"/>
-          <w:numId w:val="1"/>
-        </w:numPr>
-        <w:shd w:val="clear" w:color="auto" w:fill="FFFFFF"/>
-        <w:spacing w:after="0" w:line="240" w:lineRule="auto"/>
-        <w:rPr>
-          <w:rFonts w:asciiTheme="minorBidi" w:eastAsia="Times New Roman" w:hAnsiTheme="minorBidi"/>
-          <w:color w:val="333333"/>
-          <w:sz w:val="20"/>
-          <w:szCs w:val="20"/>
-        </w:rPr>
-      </w:pPr>
-      <w:r>
-        <w:rPr>
-          <w:rFonts w:asciiTheme="minorBidi" w:eastAsia="Times New Roman" w:hAnsiTheme="minorBidi"/>
-          <w:color w:val="333333"/>
-          <w:sz w:val="20"/>
-          <w:szCs w:val="20"/>
-        </w:rPr>
-        <w:t xml:space="preserve">MESI </w:t>
-      </w:r>
-      <w:r>
-        <w:rPr>
-          <w:rFonts w:asciiTheme="minorBidi" w:eastAsia="Times New Roman" w:hAnsiTheme="minorBidi"/>
-          <w:color w:val="333333"/>
-          <w:sz w:val="20"/>
-          <w:szCs w:val="20"/>
-        </w:rPr>
-        <w:t>–</w:t>
-      </w:r>
-      <w:r>
-        <w:rPr>
-          <w:rFonts w:asciiTheme="minorBidi" w:eastAsia="Times New Roman" w:hAnsiTheme="minorBidi"/>
-          <w:color w:val="333333"/>
-          <w:sz w:val="20"/>
-          <w:szCs w:val="20"/>
-        </w:rPr>
-        <w:t xml:space="preserve"> </w:t>
-      </w:r>
-      <w:r>
-        <w:rPr>
-          <w:rFonts w:asciiTheme="minorBidi" w:eastAsia="Times New Roman" w:hAnsiTheme="minorBidi"/>
-          <w:color w:val="333333"/>
-          <w:sz w:val="20"/>
-          <w:szCs w:val="20"/>
-        </w:rPr>
-        <w:t>I</w:t>
-      </w:r>
-    </w:p>
-    <w:p>
-      <w:pPr>
-        <w:numPr>
-          <w:ilvl w:val="3"/>
-          <w:numId w:val="1"/>
-        </w:numPr>
-        <w:shd w:val="clear" w:color="auto" w:fill="FFFFFF"/>
-        <w:spacing w:after="0" w:line="240" w:lineRule="auto"/>
-        <w:rPr>
-          <w:rFonts w:asciiTheme="minorBidi" w:eastAsia="Times New Roman" w:hAnsiTheme="minorBidi"/>
-          <w:color w:val="333333"/>
-          <w:sz w:val="20"/>
-          <w:szCs w:val="20"/>
-        </w:rPr>
-      </w:pPr>
-      <w:r>
-        <w:rPr>
-          <w:rFonts w:asciiTheme="minorBidi" w:eastAsia="Times New Roman" w:hAnsiTheme="minorBidi"/>
-          <w:color w:val="333333"/>
-          <w:sz w:val="20"/>
-          <w:szCs w:val="20"/>
-        </w:rPr>
-        <w:t>Write back to shared bus</w:t>
-      </w:r>
-    </w:p>
-    <w:p>
-      <w:pPr>
-        <w:numPr>
-          <w:ilvl w:val="2"/>
-          <w:numId w:val="1"/>
-        </w:numPr>
-        <w:shd w:val="clear" w:color="auto" w:fill="FFFFFF"/>
-        <w:spacing w:after="0" w:line="240" w:lineRule="auto"/>
-        <w:rPr>
-          <w:rFonts w:asciiTheme="minorBidi" w:eastAsia="Times New Roman" w:hAnsiTheme="minorBidi"/>
-          <w:color w:val="333333"/>
-          <w:sz w:val="20"/>
-          <w:szCs w:val="20"/>
-        </w:rPr>
-      </w:pPr>
-      <w:r>
-        <w:rPr>
-          <w:rFonts w:asciiTheme="minorBidi" w:eastAsia="Times New Roman" w:hAnsiTheme="minorBidi"/>
-          <w:color w:val="333333"/>
-          <w:sz w:val="20"/>
-          <w:szCs w:val="20"/>
-        </w:rPr>
-        <w:t>Exclusive</w:t>
-      </w:r>
-    </w:p>
-    <w:p>
-      <w:pPr>
-        <w:numPr>
-          <w:ilvl w:val="3"/>
-          <w:numId w:val="1"/>
-        </w:numPr>
-        <w:shd w:val="clear" w:color="auto" w:fill="FFFFFF"/>
-        <w:spacing w:after="0" w:line="240" w:lineRule="auto"/>
-        <w:rPr>
-          <w:rFonts w:asciiTheme="minorBidi" w:eastAsia="Times New Roman" w:hAnsiTheme="minorBidi"/>
-          <w:color w:val="333333"/>
-          <w:sz w:val="20"/>
-          <w:szCs w:val="20"/>
-        </w:rPr>
-      </w:pPr>
-      <w:r>
-        <w:rPr>
-          <w:rFonts w:asciiTheme="minorBidi" w:eastAsia="Times New Roman" w:hAnsiTheme="minorBidi"/>
-          <w:color w:val="333333"/>
-          <w:sz w:val="20"/>
-          <w:szCs w:val="20"/>
-        </w:rPr>
-        <w:t>MESI – I</w:t>
-      </w:r>
-    </w:p>
-    <w:p>
-      <w:pPr>
-        <w:numPr>
-          <w:ilvl w:val="2"/>
-          <w:numId w:val="1"/>
-        </w:numPr>
-        <w:shd w:val="clear" w:color="auto" w:fill="FFFFFF"/>
-        <w:spacing w:after="0" w:line="240" w:lineRule="auto"/>
-        <w:rPr>
-          <w:rFonts w:asciiTheme="minorBidi" w:eastAsia="Times New Roman" w:hAnsiTheme="minorBidi"/>
-          <w:color w:val="333333"/>
-          <w:sz w:val="20"/>
-          <w:szCs w:val="20"/>
-        </w:rPr>
-      </w:pPr>
-      <w:r>
-        <w:rPr>
-          <w:rFonts w:asciiTheme="minorBidi" w:eastAsia="Times New Roman" w:hAnsiTheme="minorBidi"/>
-          <w:color w:val="333333"/>
-          <w:sz w:val="20"/>
-          <w:szCs w:val="20"/>
-        </w:rPr>
-        <w:t>Shared</w:t>
-      </w:r>
-    </w:p>
-    <w:p>
-      <w:pPr>
-        <w:numPr>
-          <w:ilvl w:val="3"/>
-          <w:numId w:val="1"/>
-        </w:numPr>
-        <w:shd w:val="clear" w:color="auto" w:fill="FFFFFF"/>
-        <w:spacing w:after="0" w:line="240" w:lineRule="auto"/>
-        <w:rPr>
-          <w:rFonts w:asciiTheme="minorBidi" w:eastAsia="Times New Roman" w:hAnsiTheme="minorBidi"/>
-          <w:color w:val="333333"/>
-          <w:sz w:val="20"/>
-          <w:szCs w:val="20"/>
-        </w:rPr>
-      </w:pPr>
-      <w:r>
-        <w:rPr>
-          <w:rFonts w:asciiTheme="minorBidi" w:eastAsia="Times New Roman" w:hAnsiTheme="minorBidi"/>
-          <w:color w:val="333333"/>
-          <w:sz w:val="20"/>
-          <w:szCs w:val="20"/>
-        </w:rPr>
-        <w:t>MESI – I</w:t>
-      </w:r>
-    </w:p>
-    <w:p>
-      <w:pPr>
-        <w:numPr>
-          <w:ilvl w:val="2"/>
-          <w:numId w:val="1"/>
-        </w:numPr>
-        <w:shd w:val="clear" w:color="auto" w:fill="FFFFFF"/>
-        <w:spacing w:after="0" w:line="240" w:lineRule="auto"/>
-        <w:rPr>
-          <w:rFonts w:asciiTheme="minorBidi" w:eastAsia="Times New Roman" w:hAnsiTheme="minorBidi"/>
-          <w:color w:val="333333"/>
-          <w:sz w:val="20"/>
-          <w:szCs w:val="20"/>
-        </w:rPr>
-      </w:pPr>
-      <w:r>
-        <w:rPr>
-          <w:rFonts w:asciiTheme="minorBidi" w:eastAsia="Times New Roman" w:hAnsiTheme="minorBidi"/>
-          <w:color w:val="333333"/>
-          <w:sz w:val="20"/>
-          <w:szCs w:val="20"/>
-        </w:rPr>
-        <w:t>Invalid</w:t>
-      </w:r>
-    </w:p>
-    <w:p>
-      <w:pPr>
-        <w:numPr>
-          <w:ilvl w:val="3"/>
-          <w:numId w:val="1"/>
-        </w:numPr>
-        <w:shd w:val="clear" w:color="auto" w:fill="FFFFFF"/>
-        <w:spacing w:after="0" w:line="240" w:lineRule="auto"/>
-        <w:rPr>
-          <w:rFonts w:asciiTheme="minorBidi" w:eastAsia="Times New Roman" w:hAnsiTheme="minorBidi"/>
-          <w:color w:val="333333"/>
-          <w:sz w:val="20"/>
-          <w:szCs w:val="20"/>
-        </w:rPr>
-      </w:pPr>
-      <w:r>
-        <w:rPr>
-          <w:rFonts w:asciiTheme="minorBidi" w:eastAsia="Times New Roman" w:hAnsiTheme="minorBidi"/>
-          <w:color w:val="333333"/>
-          <w:sz w:val="20"/>
-          <w:szCs w:val="20"/>
-        </w:rPr>
-        <w:t>Do nothing</w:t>
-      </w:r>
+      <w:bookmarkStart w:id="0" w:name="_GoBack"/>
+      <w:bookmarkEnd w:id="0"/>
     </w:p>
     <w:p>
       <w:pPr>
@@ -3445,7 +4077,6 @@
           <w:szCs w:val="20"/>
         </w:rPr>
       </w:pPr>
-      <w:bookmarkStart w:id="0" w:name="_GoBack"/>
       <w:r>
         <w:rPr>
           <w:rFonts w:asciiTheme="minorBidi" w:hAnsiTheme="minorBidi"/>
@@ -3456,7 +4087,7 @@
         <mc:AlternateContent>
           <mc:Choice Requires="wpg">
             <w:drawing>
-              <wp:anchor distT="0" distB="0" distL="114300" distR="114300" simplePos="0" relativeHeight="251659264" behindDoc="0" locked="0" layoutInCell="1" allowOverlap="1" wp14:anchorId="755E7DB6" wp14:editId="4509B4F0">
+              <wp:anchor distT="0" distB="0" distL="114300" distR="114300" simplePos="0" relativeHeight="251659264" behindDoc="0" locked="0" layoutInCell="1" allowOverlap="1" wp14:anchorId="26C775FF" wp14:editId="4D067D78">
                 <wp:simplePos x="0" y="0"/>
                 <wp:positionH relativeFrom="column">
                   <wp:posOffset>84455</wp:posOffset>
@@ -3489,7 +4120,7 @@
                           </pic:cNvPicPr>
                         </pic:nvPicPr>
                         <pic:blipFill>
-                          <a:blip r:embed="rId6">
+                          <a:blip r:embed="rId8">
                             <a:extLst>
                               <a:ext uri="{28A0092B-C50C-407E-A947-70E740481C1C}">
                                 <a14:useLocalDpi xmlns:a14="http://schemas.microsoft.com/office/drawing/2010/main" val="0"/>
@@ -3523,7 +4154,7 @@
                           </pic:cNvPicPr>
                         </pic:nvPicPr>
                         <pic:blipFill>
-                          <a:blip r:embed="rId7">
+                          <a:blip r:embed="rId9">
                             <a:extLst>
                               <a:ext uri="{28A0092B-C50C-407E-A947-70E740481C1C}">
                                 <a14:useLocalDpi xmlns:a14="http://schemas.microsoft.com/office/drawing/2010/main" val="0"/>
@@ -3584,11 +4215,11 @@
                   <o:lock v:ext="edit" aspectratio="t"/>
                 </v:shapetype>
                 <v:shape id="Picture 1" o:spid="_x0000_s1027" type="#_x0000_t75" style="position:absolute;width:59436;height:38915;visibility:visible;mso-wrap-style:square" o:gfxdata="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">
-                  <v:imagedata r:id="rId8" o:title=""/>
+                  <v:imagedata r:id="rId10" o:title=""/>
                   <v:path arrowok="t"/>
                 </v:shape>
                 <v:shape id="Picture 2" o:spid="_x0000_s1028" type="#_x0000_t75" style="position:absolute;left:318;top:40829;width:59436;height:8931;visibility:visible;mso-wrap-style:square" o:gfxdata="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">
-                  <v:imagedata r:id="rId9" o:title=""/>
+                  <v:imagedata r:id="rId11" o:title=""/>
                   <v:path arrowok="t"/>
                 </v:shape>
                 <w10:wrap type="topAndBottom"/>
@@ -3597,247 +4228,6 @@
           </mc:Fallback>
         </mc:AlternateContent>
       </w:r>
-      <w:bookmarkEnd w:id="0"/>
-    </w:p>
-    <w:p>
-      <w:pPr>
-        <w:spacing w:after="0" w:line="240" w:lineRule="auto"/>
-        <w:rPr>
-          <w:rFonts w:asciiTheme="minorBidi" w:hAnsiTheme="minorBidi"/>
-          <w:sz w:val="20"/>
-          <w:szCs w:val="20"/>
-        </w:rPr>
-      </w:pPr>
-    </w:p>
-    <w:p>
-      <w:pPr>
-        <w:spacing w:after="0" w:line="240" w:lineRule="auto"/>
-        <w:rPr>
-          <w:rFonts w:asciiTheme="minorBidi" w:hAnsiTheme="minorBidi"/>
-          <w:sz w:val="20"/>
-          <w:szCs w:val="20"/>
-        </w:rPr>
-      </w:pPr>
-    </w:p>
-    <w:p>
-      <w:pPr>
-        <w:spacing w:after="0" w:line="240" w:lineRule="auto"/>
-        <w:rPr>
-          <w:rFonts w:asciiTheme="minorBidi" w:hAnsiTheme="minorBidi"/>
-          <w:sz w:val="20"/>
-          <w:szCs w:val="20"/>
-        </w:rPr>
-      </w:pPr>
-    </w:p>
-    <w:p>
-      <w:pPr>
-        <w:spacing w:after="0" w:line="240" w:lineRule="auto"/>
-        <w:rPr>
-          <w:rFonts w:asciiTheme="minorBidi" w:hAnsiTheme="minorBidi"/>
-          <w:sz w:val="20"/>
-          <w:szCs w:val="20"/>
-        </w:rPr>
-      </w:pPr>
-    </w:p>
-    <w:p>
-      <w:pPr>
-        <w:spacing w:after="0" w:line="240" w:lineRule="auto"/>
-        <w:rPr>
-          <w:rFonts w:asciiTheme="minorBidi" w:hAnsiTheme="minorBidi"/>
-          <w:sz w:val="20"/>
-          <w:szCs w:val="20"/>
-        </w:rPr>
-      </w:pPr>
-    </w:p>
-    <w:p>
-      <w:pPr>
-        <w:spacing w:after="0" w:line="240" w:lineRule="auto"/>
-        <w:rPr>
-          <w:rFonts w:asciiTheme="minorBidi" w:hAnsiTheme="minorBidi"/>
-          <w:sz w:val="20"/>
-          <w:szCs w:val="20"/>
-        </w:rPr>
-      </w:pPr>
-    </w:p>
-    <w:p>
-      <w:pPr>
-        <w:spacing w:after="0" w:line="240" w:lineRule="auto"/>
-        <w:rPr>
-          <w:rFonts w:asciiTheme="minorBidi" w:hAnsiTheme="minorBidi"/>
-          <w:sz w:val="20"/>
-          <w:szCs w:val="20"/>
-        </w:rPr>
-      </w:pPr>
-    </w:p>
-    <w:p>
-      <w:pPr>
-        <w:spacing w:after="0" w:line="240" w:lineRule="auto"/>
-        <w:rPr>
-          <w:rFonts w:asciiTheme="minorBidi" w:hAnsiTheme="minorBidi"/>
-          <w:sz w:val="20"/>
-          <w:szCs w:val="20"/>
-        </w:rPr>
-      </w:pPr>
-    </w:p>
-    <w:p>
-      <w:pPr>
-        <w:spacing w:after="0" w:line="240" w:lineRule="auto"/>
-        <w:rPr>
-          <w:rFonts w:asciiTheme="minorBidi" w:hAnsiTheme="minorBidi"/>
-          <w:sz w:val="20"/>
-          <w:szCs w:val="20"/>
-        </w:rPr>
-      </w:pPr>
-    </w:p>
-    <w:p>
-      <w:pPr>
-        <w:spacing w:after="0" w:line="240" w:lineRule="auto"/>
-        <w:rPr>
-          <w:rFonts w:asciiTheme="minorBidi" w:hAnsiTheme="minorBidi"/>
-          <w:sz w:val="20"/>
-          <w:szCs w:val="20"/>
-        </w:rPr>
-      </w:pPr>
-    </w:p>
-    <w:p>
-      <w:pPr>
-        <w:spacing w:after="0" w:line="240" w:lineRule="auto"/>
-        <w:rPr>
-          <w:rFonts w:asciiTheme="minorBidi" w:hAnsiTheme="minorBidi"/>
-          <w:sz w:val="20"/>
-          <w:szCs w:val="20"/>
-        </w:rPr>
-      </w:pPr>
-    </w:p>
-    <w:p>
-      <w:pPr>
-        <w:spacing w:after="0" w:line="240" w:lineRule="auto"/>
-        <w:rPr>
-          <w:rFonts w:asciiTheme="minorBidi" w:hAnsiTheme="minorBidi"/>
-          <w:sz w:val="20"/>
-          <w:szCs w:val="20"/>
-        </w:rPr>
-      </w:pPr>
-    </w:p>
-    <w:p>
-      <w:pPr>
-        <w:spacing w:after="0" w:line="240" w:lineRule="auto"/>
-        <w:rPr>
-          <w:rFonts w:asciiTheme="minorBidi" w:hAnsiTheme="minorBidi"/>
-          <w:sz w:val="20"/>
-          <w:szCs w:val="20"/>
-        </w:rPr>
-      </w:pPr>
-    </w:p>
-    <w:p>
-      <w:pPr>
-        <w:spacing w:after="0" w:line="240" w:lineRule="auto"/>
-        <w:rPr>
-          <w:rFonts w:asciiTheme="minorBidi" w:hAnsiTheme="minorBidi"/>
-          <w:sz w:val="20"/>
-          <w:szCs w:val="20"/>
-        </w:rPr>
-      </w:pPr>
-    </w:p>
-    <w:p>
-      <w:pPr>
-        <w:spacing w:after="0" w:line="240" w:lineRule="auto"/>
-        <w:rPr>
-          <w:rFonts w:asciiTheme="minorBidi" w:hAnsiTheme="minorBidi"/>
-          <w:sz w:val="20"/>
-          <w:szCs w:val="20"/>
-        </w:rPr>
-      </w:pPr>
-    </w:p>
-    <w:p>
-      <w:pPr>
-        <w:spacing w:after="0" w:line="240" w:lineRule="auto"/>
-        <w:rPr>
-          <w:rFonts w:asciiTheme="minorBidi" w:hAnsiTheme="minorBidi"/>
-          <w:sz w:val="20"/>
-          <w:szCs w:val="20"/>
-        </w:rPr>
-      </w:pPr>
-    </w:p>
-    <w:p>
-      <w:pPr>
-        <w:spacing w:after="0" w:line="240" w:lineRule="auto"/>
-        <w:rPr>
-          <w:rFonts w:asciiTheme="minorBidi" w:hAnsiTheme="minorBidi"/>
-          <w:sz w:val="20"/>
-          <w:szCs w:val="20"/>
-        </w:rPr>
-      </w:pPr>
-    </w:p>
-    <w:p>
-      <w:pPr>
-        <w:spacing w:after="0" w:line="240" w:lineRule="auto"/>
-        <w:rPr>
-          <w:rFonts w:asciiTheme="minorBidi" w:hAnsiTheme="minorBidi"/>
-          <w:sz w:val="20"/>
-          <w:szCs w:val="20"/>
-        </w:rPr>
-      </w:pPr>
-    </w:p>
-    <w:p>
-      <w:pPr>
-        <w:spacing w:after="0" w:line="240" w:lineRule="auto"/>
-        <w:rPr>
-          <w:rFonts w:asciiTheme="minorBidi" w:hAnsiTheme="minorBidi"/>
-          <w:sz w:val="20"/>
-          <w:szCs w:val="20"/>
-        </w:rPr>
-      </w:pPr>
-    </w:p>
-    <w:p>
-      <w:pPr>
-        <w:spacing w:after="0" w:line="240" w:lineRule="auto"/>
-        <w:rPr>
-          <w:rFonts w:asciiTheme="minorBidi" w:hAnsiTheme="minorBidi"/>
-          <w:sz w:val="20"/>
-          <w:szCs w:val="20"/>
-        </w:rPr>
-      </w:pPr>
-    </w:p>
-    <w:p>
-      <w:pPr>
-        <w:spacing w:after="0" w:line="240" w:lineRule="auto"/>
-        <w:rPr>
-          <w:rFonts w:asciiTheme="minorBidi" w:hAnsiTheme="minorBidi"/>
-          <w:sz w:val="20"/>
-          <w:szCs w:val="20"/>
-        </w:rPr>
-      </w:pPr>
-    </w:p>
-    <w:p>
-      <w:pPr>
-        <w:spacing w:after="0" w:line="240" w:lineRule="auto"/>
-        <w:rPr>
-          <w:rFonts w:asciiTheme="minorBidi" w:hAnsiTheme="minorBidi"/>
-          <w:sz w:val="20"/>
-          <w:szCs w:val="20"/>
-        </w:rPr>
-      </w:pPr>
-    </w:p>
-    <w:p>
-      <w:pPr>
-        <w:spacing w:after="0" w:line="240" w:lineRule="auto"/>
-        <w:rPr>
-          <w:rFonts w:asciiTheme="minorBidi" w:hAnsiTheme="minorBidi"/>
-          <w:sz w:val="20"/>
-          <w:szCs w:val="20"/>
-        </w:rPr>
-      </w:pPr>
-    </w:p>
-    <w:p>
-      <w:pPr>
-        <w:spacing w:after="0" w:line="240" w:lineRule="auto"/>
-        <w:rPr>
-          <w:rFonts w:asciiTheme="minorBidi" w:hAnsiTheme="minorBidi"/>
-          <w:sz w:val="20"/>
-          <w:szCs w:val="20"/>
-        </w:rPr>
-      </w:pPr>
     </w:p>
     <w:p>
       <w:pPr>
@@ -3866,6 +4256,56 @@
     </w:sectPr>
   </w:body>
 </w:document>
+</file>
+
+<file path=word/endnotes.xml><?xml version="1.0" encoding="utf-8"?>
+<w:endnotes xmlns:wpc="http://schemas.microsoft.com/office/word/2010/wordprocessingCanvas" xmlns:mc="http://schemas.openxmlformats.org/markup-compatibility/2006" xmlns:o="urn:schemas-microsoft-com:office:office" xmlns:r="http://schemas.openxmlformats.org/officeDocument/2006/relationships" xmlns:m="http://schemas.openxmlformats.org/officeDocument/2006/math" xmlns:v="urn:schemas-microsoft-com:vml" xmlns:wp14="http://schemas.microsoft.com/office/word/2010/wordprocessingDrawing" xmlns:wp="http://schemas.openxmlformats.org/drawingml/2006/wordprocessingDrawing" xmlns:w10="urn:schemas-microsoft-com:office:word" xmlns:w="http://schemas.openxmlformats.org/wordprocessingml/2006/main" xmlns:w14="http://schemas.microsoft.com/office/word/2010/wordml" xmlns:wpg="http://schemas.microsoft.com/office/word/2010/wordprocessingGroup" xmlns:wpi="http://schemas.microsoft.com/office/word/2010/wordprocessingInk" xmlns:wne="http://schemas.microsoft.com/office/word/2006/wordml" xmlns:wps="http://schemas.microsoft.com/office/word/2010/wordprocessingShape" mc:Ignorable="w14 wp14">
+  <w:endnote w:type="separator" w:id="-1">
+    <w:p>
+      <w:pPr>
+        <w:spacing w:after="0" w:line="240" w:lineRule="auto"/>
+      </w:pPr>
+      <w:r>
+        <w:separator/>
+      </w:r>
+    </w:p>
+  </w:endnote>
+  <w:endnote w:type="continuationSeparator" w:id="0">
+    <w:p>
+      <w:pPr>
+        <w:spacing w:after="0" w:line="240" w:lineRule="auto"/>
+      </w:pPr>
+      <w:r>
+        <w:continuationSeparator/>
+      </w:r>
+    </w:p>
+  </w:endnote>
+</w:endnotes>
+</file>
+
+<file path=word/footnotes.xml><?xml version="1.0" encoding="utf-8"?>
+<w:footnotes xmlns:wpc="http://schemas.microsoft.com/office/word/2010/wordprocessingCanvas" xmlns:mc="http://schemas.openxmlformats.org/markup-compatibility/2006" xmlns:o="urn:schemas-microsoft-com:office:office" xmlns:r="http://schemas.openxmlformats.org/officeDocument/2006/relationships" xmlns:m="http://schemas.openxmlformats.org/officeDocument/2006/math" xmlns:v="urn:schemas-microsoft-com:vml" xmlns:wp14="http://schemas.microsoft.com/office/word/2010/wordprocessingDrawing" xmlns:wp="http://schemas.openxmlformats.org/drawingml/2006/wordprocessingDrawing" xmlns:w10="urn:schemas-microsoft-com:office:word" xmlns:w="http://schemas.openxmlformats.org/wordprocessingml/2006/main" xmlns:w14="http://schemas.microsoft.com/office/word/2010/wordml" xmlns:wpg="http://schemas.microsoft.com/office/word/2010/wordprocessingGroup" xmlns:wpi="http://schemas.microsoft.com/office/word/2010/wordprocessingInk" xmlns:wne="http://schemas.microsoft.com/office/word/2006/wordml" xmlns:wps="http://schemas.microsoft.com/office/word/2010/wordprocessingShape" mc:Ignorable="w14 wp14">
+  <w:footnote w:type="separator" w:id="-1">
+    <w:p>
+      <w:pPr>
+        <w:spacing w:after="0" w:line="240" w:lineRule="auto"/>
+      </w:pPr>
+      <w:r>
+        <w:separator/>
+      </w:r>
+    </w:p>
+  </w:footnote>
+  <w:footnote w:type="continuationSeparator" w:id="0">
+    <w:p>
+      <w:pPr>
+        <w:spacing w:after="0" w:line="240" w:lineRule="auto"/>
+      </w:pPr>
+      <w:r>
+        <w:continuationSeparator/>
+      </w:r>
+    </w:p>
+  </w:footnote>
+</w:footnotes>
 </file>
 
 <file path=word/numbering.xml><?xml version="1.0" encoding="utf-8"?>
@@ -4517,6 +4957,50 @@
       <w:szCs w:val="16"/>
     </w:rPr>
   </w:style>
+  <w:style w:type="paragraph" w:styleId="Header">
+    <w:name w:val="header"/>
+    <w:basedOn w:val="Normal"/>
+    <w:link w:val="HeaderChar"/>
+    <w:uiPriority w:val="99"/>
+    <w:unhideWhenUsed/>
+    <w:rsid w:val="000D7D68"/>
+    <w:pPr>
+      <w:tabs>
+        <w:tab w:val="center" w:pos="4680"/>
+        <w:tab w:val="right" w:pos="9360"/>
+      </w:tabs>
+      <w:spacing w:after="0" w:line="240" w:lineRule="auto"/>
+    </w:pPr>
+  </w:style>
+  <w:style w:type="character" w:customStyle="1" w:styleId="HeaderChar">
+    <w:name w:val="Header Char"/>
+    <w:basedOn w:val="DefaultParagraphFont"/>
+    <w:link w:val="Header"/>
+    <w:uiPriority w:val="99"/>
+    <w:rsid w:val="000D7D68"/>
+  </w:style>
+  <w:style w:type="paragraph" w:styleId="Footer">
+    <w:name w:val="footer"/>
+    <w:basedOn w:val="Normal"/>
+    <w:link w:val="FooterChar"/>
+    <w:uiPriority w:val="99"/>
+    <w:unhideWhenUsed/>
+    <w:rsid w:val="000D7D68"/>
+    <w:pPr>
+      <w:tabs>
+        <w:tab w:val="center" w:pos="4680"/>
+        <w:tab w:val="right" w:pos="9360"/>
+      </w:tabs>
+      <w:spacing w:after="0" w:line="240" w:lineRule="auto"/>
+    </w:pPr>
+  </w:style>
+  <w:style w:type="character" w:customStyle="1" w:styleId="FooterChar">
+    <w:name w:val="Footer Char"/>
+    <w:basedOn w:val="DefaultParagraphFont"/>
+    <w:link w:val="Footer"/>
+    <w:uiPriority w:val="99"/>
+    <w:rsid w:val="000D7D68"/>
+  </w:style>
 </w:styles>
 </file>
 
@@ -4752,6 +5236,50 @@
       <w:sz w:val="16"/>
       <w:szCs w:val="16"/>
     </w:rPr>
+  </w:style>
+  <w:style w:type="paragraph" w:styleId="Header">
+    <w:name w:val="header"/>
+    <w:basedOn w:val="Normal"/>
+    <w:link w:val="HeaderChar"/>
+    <w:uiPriority w:val="99"/>
+    <w:unhideWhenUsed/>
+    <w:rsid w:val="000D7D68"/>
+    <w:pPr>
+      <w:tabs>
+        <w:tab w:val="center" w:pos="4680"/>
+        <w:tab w:val="right" w:pos="9360"/>
+      </w:tabs>
+      <w:spacing w:after="0" w:line="240" w:lineRule="auto"/>
+    </w:pPr>
+  </w:style>
+  <w:style w:type="character" w:customStyle="1" w:styleId="HeaderChar">
+    <w:name w:val="Header Char"/>
+    <w:basedOn w:val="DefaultParagraphFont"/>
+    <w:link w:val="Header"/>
+    <w:uiPriority w:val="99"/>
+    <w:rsid w:val="000D7D68"/>
+  </w:style>
+  <w:style w:type="paragraph" w:styleId="Footer">
+    <w:name w:val="footer"/>
+    <w:basedOn w:val="Normal"/>
+    <w:link w:val="FooterChar"/>
+    <w:uiPriority w:val="99"/>
+    <w:unhideWhenUsed/>
+    <w:rsid w:val="000D7D68"/>
+    <w:pPr>
+      <w:tabs>
+        <w:tab w:val="center" w:pos="4680"/>
+        <w:tab w:val="right" w:pos="9360"/>
+      </w:tabs>
+      <w:spacing w:after="0" w:line="240" w:lineRule="auto"/>
+    </w:pPr>
+  </w:style>
+  <w:style w:type="character" w:customStyle="1" w:styleId="FooterChar">
+    <w:name w:val="Footer Char"/>
+    <w:basedOn w:val="DefaultParagraphFont"/>
+    <w:link w:val="Footer"/>
+    <w:uiPriority w:val="99"/>
+    <w:rsid w:val="000D7D68"/>
   </w:style>
 </w:styles>
 </file>

</xml_diff>